<commit_message>
java and C# console application
</commit_message>
<xml_diff>
--- a/05-unity-basics/5-java-vs-csharp.docx
+++ b/05-unity-basics/5-java-vs-csharp.docx
@@ -1100,6 +1100,8 @@
           <w:rtl/>
         </w:rPr>
       </w:pPr>
+      <w:bookmarkStart w:id="0" w:name="_2_מבנה_של"/>
+      <w:bookmarkEnd w:id="0"/>
       <w:r>
         <w:rPr>
           <w:rFonts w:asciiTheme="minorBidi" w:hAnsiTheme="minorBidi" w:cstheme="minorBidi" w:hint="cs"/>
@@ -5799,16 +5801,7 @@
           <w:rFonts w:hint="cs"/>
           <w:rtl/>
         </w:rPr>
-        <w:t>, במקרה כזה י</w:t>
-      </w:r>
-      <w:bookmarkStart w:id="0" w:name="_GoBack"/>
-      <w:bookmarkEnd w:id="0"/>
-      <w:r>
-        <w:rPr>
-          <w:rFonts w:hint="cs"/>
-          <w:rtl/>
-        </w:rPr>
-        <w:t>קרא</w:t>
+        <w:t>, במקרה כזה יקרא</w:t>
       </w:r>
       <w:r>
         <w:rPr>
@@ -10797,6 +10790,7 @@
     <w:p>
       <w:pPr>
         <w:rPr>
+          <w:rFonts w:hint="cs"/>
           <w:rtl/>
         </w:rPr>
       </w:pPr>
@@ -10805,16 +10799,2950 @@
       <w:pPr>
         <w:pStyle w:val="2"/>
         <w:rPr>
+          <w:rFonts w:asciiTheme="minorBidi" w:hAnsiTheme="minorBidi" w:cstheme="minorBidi" w:hint="cs"/>
+          <w:color w:val="548DD4" w:themeColor="text2" w:themeTint="99"/>
+          <w:rtl/>
+        </w:rPr>
+      </w:pPr>
+      <w:r>
+        <w:rPr>
+          <w:rFonts w:asciiTheme="minorBidi" w:hAnsiTheme="minorBidi" w:cstheme="minorBidi" w:hint="cs"/>
+          <w:color w:val="548DD4" w:themeColor="text2" w:themeTint="99"/>
+          <w:rtl/>
+        </w:rPr>
+        <w:t>6</w:t>
+      </w:r>
+      <w:r>
+        <w:rPr>
+          <w:rFonts w:asciiTheme="minorBidi" w:hAnsiTheme="minorBidi" w:cstheme="minorBidi" w:hint="cs"/>
+          <w:color w:val="548DD4" w:themeColor="text2" w:themeTint="99"/>
+          <w:rtl/>
+        </w:rPr>
+        <w:t xml:space="preserve"> </w:t>
+      </w:r>
+      <w:r>
+        <w:rPr>
+          <w:rFonts w:asciiTheme="minorBidi" w:hAnsiTheme="minorBidi" w:cstheme="minorBidi" w:hint="cs"/>
+          <w:color w:val="548DD4" w:themeColor="text2" w:themeTint="99"/>
+          <w:rtl/>
+        </w:rPr>
+        <w:t xml:space="preserve">פונקציות קונסול: </w:t>
+      </w:r>
+    </w:p>
+    <w:p>
+      <w:pPr>
+        <w:rPr>
+          <w:rFonts w:hint="cs"/>
+          <w:rtl/>
+        </w:rPr>
+      </w:pPr>
+      <w:r>
+        <w:rPr>
+          <w:rFonts w:hint="cs"/>
+          <w:rtl/>
+        </w:rPr>
+        <w:t>כשאנחנו תתכנתים ב-</w:t>
+      </w:r>
+      <w:r>
+        <w:t>java</w:t>
+      </w:r>
+      <w:r>
+        <w:rPr>
+          <w:rFonts w:hint="cs"/>
+          <w:rtl/>
+        </w:rPr>
+        <w:t xml:space="preserve"> אנחנו משתמשים בפונקציות של האובייקט </w:t>
+      </w:r>
+      <w:r>
+        <w:t>system</w:t>
+      </w:r>
+      <w:r>
+        <w:rPr>
+          <w:rFonts w:hint="cs"/>
+          <w:rtl/>
+        </w:rPr>
+        <w:t xml:space="preserve"> כדי לתקשר עם הקונסול </w:t>
+      </w:r>
+      <w:r>
+        <w:t xml:space="preserve"> (console)</w:t>
+      </w:r>
+      <w:r>
+        <w:rPr>
+          <w:rFonts w:hint="cs"/>
+          <w:rtl/>
+        </w:rPr>
+        <w:t xml:space="preserve">, ובפרט באובייקטים של </w:t>
+      </w:r>
+      <w:r>
+        <w:t>system</w:t>
+      </w:r>
+      <w:r>
+        <w:rPr>
+          <w:rFonts w:hint="cs"/>
+          <w:rtl/>
+        </w:rPr>
+        <w:t xml:space="preserve"> כדי לטפל בקלטים ופלטים, למשל כדי להדפיס למסך השתמשנו בפונקציה: </w:t>
+      </w:r>
+    </w:p>
+    <w:p>
+      <w:pPr>
+        <w:bidi w:val="0"/>
+      </w:pPr>
+      <w:r>
+        <w:rPr>
+          <w:rStyle w:val="HTMLCode"/>
+          <w:rFonts w:eastAsiaTheme="minorHAnsi"/>
+        </w:rPr>
+        <w:t>System.out.print("</w:t>
+      </w:r>
+      <w:r>
+        <w:rPr>
+          <w:rStyle w:val="HTMLCode"/>
+          <w:rFonts w:eastAsiaTheme="minorHAnsi"/>
+        </w:rPr>
+        <w:t>…</w:t>
+      </w:r>
+      <w:r>
+        <w:rPr>
+          <w:rStyle w:val="HTMLCode"/>
+          <w:rFonts w:eastAsiaTheme="minorHAnsi"/>
+        </w:rPr>
+        <w:t>");</w:t>
+      </w:r>
+      <w:r>
+        <w:br/>
+      </w:r>
+      <w:r>
+        <w:rPr>
+          <w:rStyle w:val="HTMLCode"/>
+          <w:rFonts w:eastAsiaTheme="minorHAnsi"/>
+        </w:rPr>
+        <w:t>System.out.print</w:t>
+      </w:r>
+      <w:r>
+        <w:rPr>
+          <w:rStyle w:val="HTMLCode"/>
+          <w:rFonts w:eastAsiaTheme="minorHAnsi"/>
+        </w:rPr>
+        <w:t>ln</w:t>
+      </w:r>
+      <w:r>
+        <w:rPr>
+          <w:rStyle w:val="HTMLCode"/>
+          <w:rFonts w:eastAsiaTheme="minorHAnsi"/>
+        </w:rPr>
+        <w:t>("</w:t>
+      </w:r>
+      <w:r>
+        <w:rPr>
+          <w:rStyle w:val="HTMLCode"/>
+          <w:rFonts w:eastAsiaTheme="minorHAnsi"/>
+        </w:rPr>
+        <w:t>…</w:t>
+      </w:r>
+      <w:r>
+        <w:rPr>
+          <w:rStyle w:val="HTMLCode"/>
+          <w:rFonts w:eastAsiaTheme="minorHAnsi"/>
+        </w:rPr>
+        <w:t>");</w:t>
+      </w:r>
+    </w:p>
+    <w:p>
+      <w:pPr>
+        <w:rPr>
+          <w:rFonts w:hint="cs"/>
+          <w:rtl/>
+        </w:rPr>
+      </w:pPr>
+      <w:r>
+        <w:rPr>
+          <w:rFonts w:hint="cs"/>
+          <w:rtl/>
+        </w:rPr>
+        <w:t xml:space="preserve">או כדי לקבל קלט או היו צריכים לבצע את הפרוצדורה הבאה: </w:t>
+      </w:r>
+    </w:p>
+    <w:p>
+      <w:pPr>
+        <w:pStyle w:val="HTML"/>
+        <w:pBdr>
+          <w:left w:val="single" w:sz="24" w:space="12" w:color="4CAF50"/>
+        </w:pBdr>
+        <w:spacing w:before="240" w:after="240"/>
+        <w:rPr>
+          <w:rStyle w:val="HTMLCode"/>
+          <w:rFonts w:ascii="Consolas" w:hAnsi="Consolas" w:cs="Consolas"/>
+          <w:color w:val="000000"/>
+          <w:sz w:val="16"/>
+          <w:szCs w:val="16"/>
+        </w:rPr>
+      </w:pPr>
+      <w:r>
+        <w:rPr>
+          <w:rStyle w:val="token"/>
+          <w:rFonts w:ascii="Consolas" w:hAnsi="Consolas" w:cs="Consolas"/>
+          <w:color w:val="0077AA"/>
+          <w:sz w:val="16"/>
+          <w:szCs w:val="16"/>
+        </w:rPr>
+        <w:t>import</w:t>
+      </w:r>
+      <w:r>
+        <w:rPr>
+          <w:rStyle w:val="HTMLCode"/>
+          <w:rFonts w:ascii="Consolas" w:hAnsi="Consolas" w:cs="Consolas"/>
+          <w:color w:val="000000"/>
+          <w:sz w:val="16"/>
+          <w:szCs w:val="16"/>
+        </w:rPr>
+        <w:t xml:space="preserve"> </w:t>
+      </w:r>
+      <w:r>
+        <w:rPr>
+          <w:rStyle w:val="token"/>
+          <w:rFonts w:ascii="Consolas" w:hAnsi="Consolas" w:cs="Consolas"/>
+          <w:color w:val="000000"/>
+          <w:sz w:val="16"/>
+          <w:szCs w:val="16"/>
+        </w:rPr>
+        <w:t>java</w:t>
+      </w:r>
+      <w:r>
+        <w:rPr>
+          <w:rStyle w:val="token"/>
+          <w:rFonts w:ascii="Consolas" w:hAnsi="Consolas" w:cs="Consolas"/>
+          <w:color w:val="999999"/>
+          <w:sz w:val="16"/>
+          <w:szCs w:val="16"/>
+        </w:rPr>
+        <w:t>.</w:t>
+      </w:r>
+      <w:r>
+        <w:rPr>
+          <w:rStyle w:val="token"/>
+          <w:rFonts w:ascii="Consolas" w:hAnsi="Consolas" w:cs="Consolas"/>
+          <w:color w:val="000000"/>
+          <w:sz w:val="16"/>
+          <w:szCs w:val="16"/>
+        </w:rPr>
+        <w:t>util</w:t>
+      </w:r>
+      <w:r>
+        <w:rPr>
+          <w:rStyle w:val="token"/>
+          <w:rFonts w:ascii="Consolas" w:hAnsi="Consolas" w:cs="Consolas"/>
+          <w:color w:val="999999"/>
+          <w:sz w:val="16"/>
+          <w:szCs w:val="16"/>
+        </w:rPr>
+        <w:t>.</w:t>
+      </w:r>
+      <w:r>
+        <w:rPr>
+          <w:rStyle w:val="token"/>
+          <w:rFonts w:ascii="Consolas" w:hAnsi="Consolas" w:cs="Consolas"/>
+          <w:color w:val="DD4A68"/>
+          <w:sz w:val="16"/>
+          <w:szCs w:val="16"/>
+        </w:rPr>
+        <w:t>Scanner</w:t>
+      </w:r>
+      <w:r>
+        <w:rPr>
+          <w:rStyle w:val="token"/>
+          <w:rFonts w:ascii="Consolas" w:hAnsi="Consolas" w:cs="Consolas"/>
+          <w:color w:val="999999"/>
+          <w:sz w:val="16"/>
+          <w:szCs w:val="16"/>
+        </w:rPr>
+        <w:t>;</w:t>
+      </w:r>
+      <w:r>
+        <w:rPr>
+          <w:rStyle w:val="HTMLCode"/>
+          <w:rFonts w:ascii="Consolas" w:hAnsi="Consolas" w:cs="Consolas"/>
+          <w:color w:val="000000"/>
+          <w:sz w:val="16"/>
+          <w:szCs w:val="16"/>
+        </w:rPr>
+        <w:t xml:space="preserve">  </w:t>
+      </w:r>
+      <w:r>
+        <w:rPr>
+          <w:rStyle w:val="token"/>
+          <w:rFonts w:ascii="Consolas" w:hAnsi="Consolas" w:cs="Consolas"/>
+          <w:color w:val="708090"/>
+          <w:sz w:val="16"/>
+          <w:szCs w:val="16"/>
+        </w:rPr>
+        <w:t>// Import the Scanner class</w:t>
+      </w:r>
+    </w:p>
+    <w:p>
+      <w:pPr>
+        <w:pStyle w:val="HTML"/>
+        <w:pBdr>
+          <w:left w:val="single" w:sz="24" w:space="12" w:color="4CAF50"/>
+        </w:pBdr>
+        <w:spacing w:before="240" w:after="240"/>
+        <w:rPr>
+          <w:rStyle w:val="HTMLCode"/>
+          <w:rFonts w:ascii="Consolas" w:hAnsi="Consolas" w:cs="Consolas"/>
+          <w:color w:val="000000"/>
+          <w:sz w:val="16"/>
+          <w:szCs w:val="16"/>
+        </w:rPr>
+      </w:pPr>
+    </w:p>
+    <w:p>
+      <w:pPr>
+        <w:pStyle w:val="HTML"/>
+        <w:pBdr>
+          <w:left w:val="single" w:sz="24" w:space="12" w:color="4CAF50"/>
+        </w:pBdr>
+        <w:spacing w:before="240" w:after="240"/>
+        <w:rPr>
+          <w:rStyle w:val="HTMLCode"/>
+          <w:rFonts w:ascii="Consolas" w:hAnsi="Consolas" w:cs="Consolas"/>
+          <w:color w:val="000000"/>
+          <w:sz w:val="16"/>
+          <w:szCs w:val="16"/>
+        </w:rPr>
+      </w:pPr>
+      <w:r>
+        <w:rPr>
+          <w:rStyle w:val="token"/>
+          <w:rFonts w:ascii="Consolas" w:hAnsi="Consolas" w:cs="Consolas"/>
+          <w:color w:val="0077AA"/>
+          <w:sz w:val="16"/>
+          <w:szCs w:val="16"/>
+        </w:rPr>
+        <w:t>class</w:t>
+      </w:r>
+      <w:r>
+        <w:rPr>
+          <w:rStyle w:val="HTMLCode"/>
+          <w:rFonts w:ascii="Consolas" w:hAnsi="Consolas" w:cs="Consolas"/>
+          <w:color w:val="000000"/>
+          <w:sz w:val="16"/>
+          <w:szCs w:val="16"/>
+        </w:rPr>
+        <w:t xml:space="preserve"> </w:t>
+      </w:r>
+      <w:r>
+        <w:rPr>
+          <w:rStyle w:val="token"/>
+          <w:rFonts w:ascii="Consolas" w:hAnsi="Consolas" w:cs="Consolas"/>
+          <w:color w:val="DD4A68"/>
+          <w:sz w:val="16"/>
+          <w:szCs w:val="16"/>
+        </w:rPr>
+        <w:t>MyClass</w:t>
+      </w:r>
+      <w:r>
+        <w:rPr>
+          <w:rStyle w:val="HTMLCode"/>
+          <w:rFonts w:ascii="Consolas" w:hAnsi="Consolas" w:cs="Consolas"/>
+          <w:color w:val="000000"/>
+          <w:sz w:val="16"/>
+          <w:szCs w:val="16"/>
+        </w:rPr>
+        <w:t xml:space="preserve"> </w:t>
+      </w:r>
+      <w:r>
+        <w:rPr>
+          <w:rStyle w:val="token"/>
+          <w:rFonts w:ascii="Consolas" w:hAnsi="Consolas" w:cs="Consolas"/>
+          <w:color w:val="999999"/>
+          <w:sz w:val="16"/>
+          <w:szCs w:val="16"/>
+        </w:rPr>
+        <w:t>{</w:t>
+      </w:r>
+    </w:p>
+    <w:p>
+      <w:pPr>
+        <w:pStyle w:val="HTML"/>
+        <w:pBdr>
+          <w:left w:val="single" w:sz="24" w:space="12" w:color="4CAF50"/>
+        </w:pBdr>
+        <w:spacing w:before="240" w:after="240"/>
+        <w:rPr>
+          <w:rStyle w:val="HTMLCode"/>
+          <w:rFonts w:ascii="Consolas" w:hAnsi="Consolas" w:cs="Consolas"/>
+          <w:color w:val="000000"/>
+          <w:sz w:val="16"/>
+          <w:szCs w:val="16"/>
+        </w:rPr>
+      </w:pPr>
+      <w:r>
+        <w:rPr>
+          <w:rStyle w:val="HTMLCode"/>
+          <w:rFonts w:ascii="Consolas" w:hAnsi="Consolas" w:cs="Consolas"/>
+          <w:color w:val="000000"/>
+          <w:sz w:val="16"/>
+          <w:szCs w:val="16"/>
+        </w:rPr>
+        <w:t xml:space="preserve">  </w:t>
+      </w:r>
+      <w:r>
+        <w:rPr>
+          <w:rStyle w:val="token"/>
+          <w:rFonts w:ascii="Consolas" w:hAnsi="Consolas" w:cs="Consolas"/>
+          <w:color w:val="0077AA"/>
+          <w:sz w:val="16"/>
+          <w:szCs w:val="16"/>
+        </w:rPr>
+        <w:t>public</w:t>
+      </w:r>
+      <w:r>
+        <w:rPr>
+          <w:rStyle w:val="HTMLCode"/>
+          <w:rFonts w:ascii="Consolas" w:hAnsi="Consolas" w:cs="Consolas"/>
+          <w:color w:val="000000"/>
+          <w:sz w:val="16"/>
+          <w:szCs w:val="16"/>
+        </w:rPr>
+        <w:t xml:space="preserve"> </w:t>
+      </w:r>
+      <w:r>
+        <w:rPr>
+          <w:rStyle w:val="token"/>
+          <w:rFonts w:ascii="Consolas" w:hAnsi="Consolas" w:cs="Consolas"/>
+          <w:color w:val="0077AA"/>
+          <w:sz w:val="16"/>
+          <w:szCs w:val="16"/>
+        </w:rPr>
+        <w:t>static</w:t>
+      </w:r>
+      <w:r>
+        <w:rPr>
+          <w:rStyle w:val="HTMLCode"/>
+          <w:rFonts w:ascii="Consolas" w:hAnsi="Consolas" w:cs="Consolas"/>
+          <w:color w:val="000000"/>
+          <w:sz w:val="16"/>
+          <w:szCs w:val="16"/>
+        </w:rPr>
+        <w:t xml:space="preserve"> </w:t>
+      </w:r>
+      <w:r>
+        <w:rPr>
+          <w:rStyle w:val="token"/>
+          <w:rFonts w:ascii="Consolas" w:hAnsi="Consolas" w:cs="Consolas"/>
+          <w:color w:val="0077AA"/>
+          <w:sz w:val="16"/>
+          <w:szCs w:val="16"/>
+        </w:rPr>
+        <w:t>void</w:t>
+      </w:r>
+      <w:r>
+        <w:rPr>
+          <w:rStyle w:val="HTMLCode"/>
+          <w:rFonts w:ascii="Consolas" w:hAnsi="Consolas" w:cs="Consolas"/>
+          <w:color w:val="000000"/>
+          <w:sz w:val="16"/>
+          <w:szCs w:val="16"/>
+        </w:rPr>
+        <w:t xml:space="preserve"> </w:t>
+      </w:r>
+      <w:r>
+        <w:rPr>
+          <w:rStyle w:val="token"/>
+          <w:rFonts w:ascii="Consolas" w:hAnsi="Consolas" w:cs="Consolas"/>
+          <w:color w:val="DD4A68"/>
+          <w:sz w:val="16"/>
+          <w:szCs w:val="16"/>
+        </w:rPr>
+        <w:t>main</w:t>
+      </w:r>
+      <w:r>
+        <w:rPr>
+          <w:rStyle w:val="token"/>
+          <w:rFonts w:ascii="Consolas" w:hAnsi="Consolas" w:cs="Consolas"/>
+          <w:color w:val="999999"/>
+          <w:sz w:val="16"/>
+          <w:szCs w:val="16"/>
+        </w:rPr>
+        <w:t>(</w:t>
+      </w:r>
+      <w:r>
+        <w:rPr>
+          <w:rStyle w:val="token"/>
+          <w:rFonts w:ascii="Consolas" w:hAnsi="Consolas" w:cs="Consolas"/>
+          <w:color w:val="DD4A68"/>
+          <w:sz w:val="16"/>
+          <w:szCs w:val="16"/>
+        </w:rPr>
+        <w:t>String</w:t>
+      </w:r>
+      <w:r>
+        <w:rPr>
+          <w:rStyle w:val="token"/>
+          <w:rFonts w:ascii="Consolas" w:hAnsi="Consolas" w:cs="Consolas"/>
+          <w:color w:val="999999"/>
+          <w:sz w:val="16"/>
+          <w:szCs w:val="16"/>
+        </w:rPr>
+        <w:t>[]</w:t>
+      </w:r>
+      <w:r>
+        <w:rPr>
+          <w:rStyle w:val="HTMLCode"/>
+          <w:rFonts w:ascii="Consolas" w:hAnsi="Consolas" w:cs="Consolas"/>
+          <w:color w:val="000000"/>
+          <w:sz w:val="16"/>
+          <w:szCs w:val="16"/>
+        </w:rPr>
+        <w:t xml:space="preserve"> args</w:t>
+      </w:r>
+      <w:r>
+        <w:rPr>
+          <w:rStyle w:val="token"/>
+          <w:rFonts w:ascii="Consolas" w:hAnsi="Consolas" w:cs="Consolas"/>
+          <w:color w:val="999999"/>
+          <w:sz w:val="16"/>
+          <w:szCs w:val="16"/>
+        </w:rPr>
+        <w:t>)</w:t>
+      </w:r>
+      <w:r>
+        <w:rPr>
+          <w:rStyle w:val="HTMLCode"/>
+          <w:rFonts w:ascii="Consolas" w:hAnsi="Consolas" w:cs="Consolas"/>
+          <w:color w:val="000000"/>
+          <w:sz w:val="16"/>
+          <w:szCs w:val="16"/>
+        </w:rPr>
+        <w:t xml:space="preserve"> </w:t>
+      </w:r>
+      <w:r>
+        <w:rPr>
+          <w:rStyle w:val="token"/>
+          <w:rFonts w:ascii="Consolas" w:hAnsi="Consolas" w:cs="Consolas"/>
+          <w:color w:val="999999"/>
+          <w:sz w:val="16"/>
+          <w:szCs w:val="16"/>
+        </w:rPr>
+        <w:t>{</w:t>
+      </w:r>
+    </w:p>
+    <w:p>
+      <w:pPr>
+        <w:pStyle w:val="HTML"/>
+        <w:pBdr>
+          <w:left w:val="single" w:sz="24" w:space="12" w:color="4CAF50"/>
+        </w:pBdr>
+        <w:spacing w:before="240" w:after="240"/>
+        <w:rPr>
+          <w:rStyle w:val="HTMLCode"/>
+          <w:rFonts w:ascii="Consolas" w:hAnsi="Consolas" w:cs="Consolas"/>
+          <w:color w:val="000000"/>
+          <w:sz w:val="16"/>
+          <w:szCs w:val="16"/>
+        </w:rPr>
+      </w:pPr>
+      <w:r>
+        <w:rPr>
+          <w:rStyle w:val="HTMLCode"/>
+          <w:rFonts w:ascii="Consolas" w:hAnsi="Consolas" w:cs="Consolas"/>
+          <w:color w:val="000000"/>
+          <w:sz w:val="16"/>
+          <w:szCs w:val="16"/>
+        </w:rPr>
+        <w:t xml:space="preserve">    </w:t>
+      </w:r>
+      <w:r>
+        <w:rPr>
+          <w:rStyle w:val="token"/>
+          <w:rFonts w:ascii="Consolas" w:hAnsi="Consolas" w:cs="Consolas"/>
+          <w:color w:val="DD4A68"/>
+          <w:sz w:val="16"/>
+          <w:szCs w:val="16"/>
+        </w:rPr>
+        <w:t>Scanner</w:t>
+      </w:r>
+      <w:r>
+        <w:rPr>
+          <w:rStyle w:val="HTMLCode"/>
+          <w:rFonts w:ascii="Consolas" w:hAnsi="Consolas" w:cs="Consolas"/>
+          <w:color w:val="000000"/>
+          <w:sz w:val="16"/>
+          <w:szCs w:val="16"/>
+        </w:rPr>
+        <w:t xml:space="preserve"> myObj </w:t>
+      </w:r>
+      <w:r>
+        <w:rPr>
+          <w:rStyle w:val="token"/>
+          <w:rFonts w:ascii="Consolas" w:hAnsi="Consolas" w:cs="Consolas"/>
+          <w:color w:val="9A6E3A"/>
+          <w:sz w:val="16"/>
+          <w:szCs w:val="16"/>
+        </w:rPr>
+        <w:t>=</w:t>
+      </w:r>
+      <w:r>
+        <w:rPr>
+          <w:rStyle w:val="HTMLCode"/>
+          <w:rFonts w:ascii="Consolas" w:hAnsi="Consolas" w:cs="Consolas"/>
+          <w:color w:val="000000"/>
+          <w:sz w:val="16"/>
+          <w:szCs w:val="16"/>
+        </w:rPr>
+        <w:t xml:space="preserve"> </w:t>
+      </w:r>
+      <w:r>
+        <w:rPr>
+          <w:rStyle w:val="token"/>
+          <w:rFonts w:ascii="Consolas" w:hAnsi="Consolas" w:cs="Consolas"/>
+          <w:color w:val="0077AA"/>
+          <w:sz w:val="16"/>
+          <w:szCs w:val="16"/>
+        </w:rPr>
+        <w:t>new</w:t>
+      </w:r>
+      <w:r>
+        <w:rPr>
+          <w:rStyle w:val="HTMLCode"/>
+          <w:rFonts w:ascii="Consolas" w:hAnsi="Consolas" w:cs="Consolas"/>
+          <w:color w:val="000000"/>
+          <w:sz w:val="16"/>
+          <w:szCs w:val="16"/>
+        </w:rPr>
+        <w:t xml:space="preserve"> </w:t>
+      </w:r>
+      <w:r>
+        <w:rPr>
+          <w:rStyle w:val="token"/>
+          <w:rFonts w:ascii="Consolas" w:hAnsi="Consolas" w:cs="Consolas"/>
+          <w:color w:val="DD4A68"/>
+          <w:sz w:val="16"/>
+          <w:szCs w:val="16"/>
+        </w:rPr>
+        <w:t>Scanner</w:t>
+      </w:r>
+      <w:r>
+        <w:rPr>
+          <w:rStyle w:val="token"/>
+          <w:rFonts w:ascii="Consolas" w:hAnsi="Consolas" w:cs="Consolas"/>
+          <w:color w:val="999999"/>
+          <w:sz w:val="16"/>
+          <w:szCs w:val="16"/>
+        </w:rPr>
+        <w:t>(</w:t>
+      </w:r>
+      <w:r>
+        <w:rPr>
+          <w:rStyle w:val="token"/>
+          <w:rFonts w:ascii="Consolas" w:hAnsi="Consolas" w:cs="Consolas"/>
+          <w:color w:val="DD4A68"/>
+          <w:sz w:val="16"/>
+          <w:szCs w:val="16"/>
+        </w:rPr>
+        <w:t>System</w:t>
+      </w:r>
+      <w:r>
+        <w:rPr>
+          <w:rStyle w:val="token"/>
+          <w:rFonts w:ascii="Consolas" w:hAnsi="Consolas" w:cs="Consolas"/>
+          <w:color w:val="999999"/>
+          <w:sz w:val="16"/>
+          <w:szCs w:val="16"/>
+        </w:rPr>
+        <w:t>.</w:t>
+      </w:r>
+      <w:r>
+        <w:rPr>
+          <w:rStyle w:val="HTMLCode"/>
+          <w:rFonts w:ascii="Consolas" w:hAnsi="Consolas" w:cs="Consolas"/>
+          <w:color w:val="000000"/>
+          <w:sz w:val="16"/>
+          <w:szCs w:val="16"/>
+        </w:rPr>
+        <w:t>in</w:t>
+      </w:r>
+      <w:r>
+        <w:rPr>
+          <w:rStyle w:val="token"/>
+          <w:rFonts w:ascii="Consolas" w:hAnsi="Consolas" w:cs="Consolas"/>
+          <w:color w:val="999999"/>
+          <w:sz w:val="16"/>
+          <w:szCs w:val="16"/>
+        </w:rPr>
+        <w:t>);</w:t>
+      </w:r>
+      <w:r>
+        <w:rPr>
+          <w:rStyle w:val="HTMLCode"/>
+          <w:rFonts w:ascii="Consolas" w:hAnsi="Consolas" w:cs="Consolas"/>
+          <w:color w:val="000000"/>
+          <w:sz w:val="16"/>
+          <w:szCs w:val="16"/>
+        </w:rPr>
+        <w:t xml:space="preserve">  </w:t>
+      </w:r>
+      <w:r>
+        <w:rPr>
+          <w:rStyle w:val="token"/>
+          <w:rFonts w:ascii="Consolas" w:hAnsi="Consolas" w:cs="Consolas"/>
+          <w:color w:val="708090"/>
+          <w:sz w:val="16"/>
+          <w:szCs w:val="16"/>
+        </w:rPr>
+        <w:t>// Create a Scanner object</w:t>
+      </w:r>
+    </w:p>
+    <w:p>
+      <w:pPr>
+        <w:pStyle w:val="HTML"/>
+        <w:pBdr>
+          <w:left w:val="single" w:sz="24" w:space="12" w:color="4CAF50"/>
+        </w:pBdr>
+        <w:spacing w:before="240" w:after="240"/>
+        <w:rPr>
+          <w:rStyle w:val="HTMLCode"/>
+          <w:rFonts w:ascii="Consolas" w:hAnsi="Consolas" w:cs="Consolas"/>
+          <w:color w:val="000000"/>
+          <w:sz w:val="16"/>
+          <w:szCs w:val="16"/>
+        </w:rPr>
+      </w:pPr>
+      <w:r>
+        <w:rPr>
+          <w:rStyle w:val="HTMLCode"/>
+          <w:rFonts w:ascii="Consolas" w:hAnsi="Consolas" w:cs="Consolas"/>
+          <w:color w:val="000000"/>
+          <w:sz w:val="16"/>
+          <w:szCs w:val="16"/>
+        </w:rPr>
+        <w:t xml:space="preserve">    </w:t>
+      </w:r>
+      <w:r>
+        <w:rPr>
+          <w:rStyle w:val="token"/>
+          <w:rFonts w:ascii="Consolas" w:hAnsi="Consolas" w:cs="Consolas"/>
+          <w:color w:val="DD4A68"/>
+          <w:sz w:val="16"/>
+          <w:szCs w:val="16"/>
+        </w:rPr>
+        <w:t>System</w:t>
+      </w:r>
+      <w:r>
+        <w:rPr>
+          <w:rStyle w:val="token"/>
+          <w:rFonts w:ascii="Consolas" w:hAnsi="Consolas" w:cs="Consolas"/>
+          <w:color w:val="999999"/>
+          <w:sz w:val="16"/>
+          <w:szCs w:val="16"/>
+        </w:rPr>
+        <w:t>.</w:t>
+      </w:r>
+      <w:r>
+        <w:rPr>
+          <w:rStyle w:val="HTMLCode"/>
+          <w:rFonts w:ascii="Consolas" w:hAnsi="Consolas" w:cs="Consolas"/>
+          <w:color w:val="000000"/>
+          <w:sz w:val="16"/>
+          <w:szCs w:val="16"/>
+        </w:rPr>
+        <w:t>out</w:t>
+      </w:r>
+      <w:r>
+        <w:rPr>
+          <w:rStyle w:val="token"/>
+          <w:rFonts w:ascii="Consolas" w:hAnsi="Consolas" w:cs="Consolas"/>
+          <w:color w:val="999999"/>
+          <w:sz w:val="16"/>
+          <w:szCs w:val="16"/>
+        </w:rPr>
+        <w:t>.</w:t>
+      </w:r>
+      <w:r>
+        <w:rPr>
+          <w:rStyle w:val="token"/>
+          <w:rFonts w:ascii="Consolas" w:hAnsi="Consolas" w:cs="Consolas"/>
+          <w:color w:val="DD4A68"/>
+          <w:sz w:val="16"/>
+          <w:szCs w:val="16"/>
+        </w:rPr>
+        <w:t>println</w:t>
+      </w:r>
+      <w:r>
+        <w:rPr>
+          <w:rStyle w:val="token"/>
+          <w:rFonts w:ascii="Consolas" w:hAnsi="Consolas" w:cs="Consolas"/>
+          <w:color w:val="999999"/>
+          <w:sz w:val="16"/>
+          <w:szCs w:val="16"/>
+        </w:rPr>
+        <w:t>(</w:t>
+      </w:r>
+      <w:r>
+        <w:rPr>
+          <w:rStyle w:val="token"/>
+          <w:rFonts w:ascii="Consolas" w:hAnsi="Consolas" w:cs="Consolas"/>
+          <w:color w:val="669900"/>
+          <w:sz w:val="16"/>
+          <w:szCs w:val="16"/>
+        </w:rPr>
+        <w:t>"Enter username"</w:t>
+      </w:r>
+      <w:r>
+        <w:rPr>
+          <w:rStyle w:val="token"/>
+          <w:rFonts w:ascii="Consolas" w:hAnsi="Consolas" w:cs="Consolas"/>
+          <w:color w:val="999999"/>
+          <w:sz w:val="16"/>
+          <w:szCs w:val="16"/>
+        </w:rPr>
+        <w:t>);</w:t>
+      </w:r>
+    </w:p>
+    <w:p>
+      <w:pPr>
+        <w:pStyle w:val="HTML"/>
+        <w:pBdr>
+          <w:left w:val="single" w:sz="24" w:space="12" w:color="4CAF50"/>
+        </w:pBdr>
+        <w:spacing w:before="240" w:after="240"/>
+        <w:rPr>
+          <w:rStyle w:val="HTMLCode"/>
+          <w:rFonts w:ascii="Consolas" w:hAnsi="Consolas" w:cs="Consolas"/>
+          <w:color w:val="000000"/>
+          <w:sz w:val="16"/>
+          <w:szCs w:val="16"/>
+        </w:rPr>
+      </w:pPr>
+    </w:p>
+    <w:p>
+      <w:pPr>
+        <w:pStyle w:val="HTML"/>
+        <w:pBdr>
+          <w:left w:val="single" w:sz="24" w:space="12" w:color="4CAF50"/>
+        </w:pBdr>
+        <w:spacing w:before="240" w:after="240"/>
+        <w:rPr>
+          <w:rStyle w:val="HTMLCode"/>
+          <w:rFonts w:ascii="Consolas" w:hAnsi="Consolas" w:cs="Consolas"/>
+          <w:color w:val="000000"/>
+          <w:sz w:val="16"/>
+          <w:szCs w:val="16"/>
+        </w:rPr>
+      </w:pPr>
+      <w:r>
+        <w:rPr>
+          <w:rStyle w:val="HTMLCode"/>
+          <w:rFonts w:ascii="Consolas" w:hAnsi="Consolas" w:cs="Consolas"/>
+          <w:color w:val="000000"/>
+          <w:sz w:val="16"/>
+          <w:szCs w:val="16"/>
+        </w:rPr>
+        <w:t xml:space="preserve">    </w:t>
+      </w:r>
+      <w:r>
+        <w:rPr>
+          <w:rStyle w:val="token"/>
+          <w:rFonts w:ascii="Consolas" w:hAnsi="Consolas" w:cs="Consolas"/>
+          <w:color w:val="DD4A68"/>
+          <w:sz w:val="16"/>
+          <w:szCs w:val="16"/>
+        </w:rPr>
+        <w:t>String</w:t>
+      </w:r>
+      <w:r>
+        <w:rPr>
+          <w:rStyle w:val="HTMLCode"/>
+          <w:rFonts w:ascii="Consolas" w:hAnsi="Consolas" w:cs="Consolas"/>
+          <w:color w:val="000000"/>
+          <w:sz w:val="16"/>
+          <w:szCs w:val="16"/>
+        </w:rPr>
+        <w:t xml:space="preserve"> userName </w:t>
+      </w:r>
+      <w:r>
+        <w:rPr>
+          <w:rStyle w:val="token"/>
+          <w:rFonts w:ascii="Consolas" w:hAnsi="Consolas" w:cs="Consolas"/>
+          <w:color w:val="9A6E3A"/>
+          <w:sz w:val="16"/>
+          <w:szCs w:val="16"/>
+        </w:rPr>
+        <w:t>=</w:t>
+      </w:r>
+      <w:r>
+        <w:rPr>
+          <w:rStyle w:val="HTMLCode"/>
+          <w:rFonts w:ascii="Consolas" w:hAnsi="Consolas" w:cs="Consolas"/>
+          <w:color w:val="000000"/>
+          <w:sz w:val="16"/>
+          <w:szCs w:val="16"/>
+        </w:rPr>
+        <w:t xml:space="preserve"> myObj</w:t>
+      </w:r>
+      <w:r>
+        <w:rPr>
+          <w:rStyle w:val="token"/>
+          <w:rFonts w:ascii="Consolas" w:hAnsi="Consolas" w:cs="Consolas"/>
+          <w:color w:val="999999"/>
+          <w:sz w:val="16"/>
+          <w:szCs w:val="16"/>
+        </w:rPr>
+        <w:t>.</w:t>
+      </w:r>
+      <w:r>
+        <w:rPr>
+          <w:rStyle w:val="token"/>
+          <w:rFonts w:ascii="Consolas" w:hAnsi="Consolas" w:cs="Consolas"/>
+          <w:color w:val="DD4A68"/>
+          <w:sz w:val="16"/>
+          <w:szCs w:val="16"/>
+        </w:rPr>
+        <w:t>nextLine</w:t>
+      </w:r>
+      <w:r>
+        <w:rPr>
+          <w:rStyle w:val="token"/>
+          <w:rFonts w:ascii="Consolas" w:hAnsi="Consolas" w:cs="Consolas"/>
+          <w:color w:val="999999"/>
+          <w:sz w:val="16"/>
+          <w:szCs w:val="16"/>
+        </w:rPr>
+        <w:t>();</w:t>
+      </w:r>
+      <w:r>
+        <w:rPr>
+          <w:rStyle w:val="HTMLCode"/>
+          <w:rFonts w:ascii="Consolas" w:hAnsi="Consolas" w:cs="Consolas"/>
+          <w:color w:val="000000"/>
+          <w:sz w:val="16"/>
+          <w:szCs w:val="16"/>
+        </w:rPr>
+        <w:t xml:space="preserve">  </w:t>
+      </w:r>
+      <w:r>
+        <w:rPr>
+          <w:rStyle w:val="token"/>
+          <w:rFonts w:ascii="Consolas" w:hAnsi="Consolas" w:cs="Consolas"/>
+          <w:color w:val="708090"/>
+          <w:sz w:val="16"/>
+          <w:szCs w:val="16"/>
+        </w:rPr>
+        <w:t>// Read user input</w:t>
+      </w:r>
+    </w:p>
+    <w:p>
+      <w:pPr>
+        <w:pStyle w:val="HTML"/>
+        <w:pBdr>
+          <w:left w:val="single" w:sz="24" w:space="12" w:color="4CAF50"/>
+        </w:pBdr>
+        <w:spacing w:before="240" w:after="240"/>
+        <w:rPr>
+          <w:rStyle w:val="HTMLCode"/>
+          <w:rFonts w:ascii="Consolas" w:hAnsi="Consolas" w:cs="Consolas"/>
+          <w:color w:val="000000"/>
+          <w:sz w:val="16"/>
+          <w:szCs w:val="16"/>
+        </w:rPr>
+      </w:pPr>
+      <w:r>
+        <w:rPr>
+          <w:rStyle w:val="HTMLCode"/>
+          <w:rFonts w:ascii="Consolas" w:hAnsi="Consolas" w:cs="Consolas"/>
+          <w:color w:val="000000"/>
+          <w:sz w:val="16"/>
+          <w:szCs w:val="16"/>
+        </w:rPr>
+        <w:t xml:space="preserve">    </w:t>
+      </w:r>
+      <w:r>
+        <w:rPr>
+          <w:rStyle w:val="token"/>
+          <w:rFonts w:ascii="Consolas" w:hAnsi="Consolas" w:cs="Consolas"/>
+          <w:color w:val="DD4A68"/>
+          <w:sz w:val="16"/>
+          <w:szCs w:val="16"/>
+        </w:rPr>
+        <w:t>System</w:t>
+      </w:r>
+      <w:r>
+        <w:rPr>
+          <w:rStyle w:val="token"/>
+          <w:rFonts w:ascii="Consolas" w:hAnsi="Consolas" w:cs="Consolas"/>
+          <w:color w:val="999999"/>
+          <w:sz w:val="16"/>
+          <w:szCs w:val="16"/>
+        </w:rPr>
+        <w:t>.</w:t>
+      </w:r>
+      <w:r>
+        <w:rPr>
+          <w:rStyle w:val="HTMLCode"/>
+          <w:rFonts w:ascii="Consolas" w:hAnsi="Consolas" w:cs="Consolas"/>
+          <w:color w:val="000000"/>
+          <w:sz w:val="16"/>
+          <w:szCs w:val="16"/>
+        </w:rPr>
+        <w:t>out</w:t>
+      </w:r>
+      <w:r>
+        <w:rPr>
+          <w:rStyle w:val="token"/>
+          <w:rFonts w:ascii="Consolas" w:hAnsi="Consolas" w:cs="Consolas"/>
+          <w:color w:val="999999"/>
+          <w:sz w:val="16"/>
+          <w:szCs w:val="16"/>
+        </w:rPr>
+        <w:t>.</w:t>
+      </w:r>
+      <w:r>
+        <w:rPr>
+          <w:rStyle w:val="token"/>
+          <w:rFonts w:ascii="Consolas" w:hAnsi="Consolas" w:cs="Consolas"/>
+          <w:color w:val="DD4A68"/>
+          <w:sz w:val="16"/>
+          <w:szCs w:val="16"/>
+        </w:rPr>
+        <w:t>println</w:t>
+      </w:r>
+      <w:r>
+        <w:rPr>
+          <w:rStyle w:val="token"/>
+          <w:rFonts w:ascii="Consolas" w:hAnsi="Consolas" w:cs="Consolas"/>
+          <w:color w:val="999999"/>
+          <w:sz w:val="16"/>
+          <w:szCs w:val="16"/>
+        </w:rPr>
+        <w:t>(</w:t>
+      </w:r>
+      <w:r>
+        <w:rPr>
+          <w:rStyle w:val="token"/>
+          <w:rFonts w:ascii="Consolas" w:hAnsi="Consolas" w:cs="Consolas"/>
+          <w:color w:val="669900"/>
+          <w:sz w:val="16"/>
+          <w:szCs w:val="16"/>
+        </w:rPr>
+        <w:t>"Username is: "</w:t>
+      </w:r>
+      <w:r>
+        <w:rPr>
+          <w:rStyle w:val="HTMLCode"/>
+          <w:rFonts w:ascii="Consolas" w:hAnsi="Consolas" w:cs="Consolas"/>
+          <w:color w:val="000000"/>
+          <w:sz w:val="16"/>
+          <w:szCs w:val="16"/>
+        </w:rPr>
+        <w:t xml:space="preserve"> </w:t>
+      </w:r>
+      <w:r>
+        <w:rPr>
+          <w:rStyle w:val="token"/>
+          <w:rFonts w:ascii="Consolas" w:hAnsi="Consolas" w:cs="Consolas"/>
+          <w:color w:val="9A6E3A"/>
+          <w:sz w:val="16"/>
+          <w:szCs w:val="16"/>
+        </w:rPr>
+        <w:t>+</w:t>
+      </w:r>
+      <w:r>
+        <w:rPr>
+          <w:rStyle w:val="HTMLCode"/>
+          <w:rFonts w:ascii="Consolas" w:hAnsi="Consolas" w:cs="Consolas"/>
+          <w:color w:val="000000"/>
+          <w:sz w:val="16"/>
+          <w:szCs w:val="16"/>
+        </w:rPr>
+        <w:t xml:space="preserve"> userName</w:t>
+      </w:r>
+      <w:r>
+        <w:rPr>
+          <w:rStyle w:val="token"/>
+          <w:rFonts w:ascii="Consolas" w:hAnsi="Consolas" w:cs="Consolas"/>
+          <w:color w:val="999999"/>
+          <w:sz w:val="16"/>
+          <w:szCs w:val="16"/>
+        </w:rPr>
+        <w:t>);</w:t>
+      </w:r>
+      <w:r>
+        <w:rPr>
+          <w:rStyle w:val="HTMLCode"/>
+          <w:rFonts w:ascii="Consolas" w:hAnsi="Consolas" w:cs="Consolas"/>
+          <w:color w:val="000000"/>
+          <w:sz w:val="16"/>
+          <w:szCs w:val="16"/>
+        </w:rPr>
+        <w:t xml:space="preserve">  </w:t>
+      </w:r>
+      <w:r>
+        <w:rPr>
+          <w:rStyle w:val="token"/>
+          <w:rFonts w:ascii="Consolas" w:hAnsi="Consolas" w:cs="Consolas"/>
+          <w:color w:val="708090"/>
+          <w:sz w:val="16"/>
+          <w:szCs w:val="16"/>
+        </w:rPr>
+        <w:t>// Output user input</w:t>
+      </w:r>
+    </w:p>
+    <w:p>
+      <w:pPr>
+        <w:pStyle w:val="HTML"/>
+        <w:pBdr>
+          <w:left w:val="single" w:sz="24" w:space="12" w:color="4CAF50"/>
+        </w:pBdr>
+        <w:spacing w:before="240" w:after="240"/>
+        <w:rPr>
+          <w:rStyle w:val="HTMLCode"/>
+          <w:rFonts w:ascii="Consolas" w:hAnsi="Consolas" w:cs="Consolas"/>
+          <w:color w:val="000000"/>
+          <w:sz w:val="16"/>
+          <w:szCs w:val="16"/>
+        </w:rPr>
+      </w:pPr>
+      <w:r>
+        <w:rPr>
+          <w:rStyle w:val="HTMLCode"/>
+          <w:rFonts w:ascii="Consolas" w:hAnsi="Consolas" w:cs="Consolas"/>
+          <w:color w:val="000000"/>
+          <w:sz w:val="16"/>
+          <w:szCs w:val="16"/>
+        </w:rPr>
+        <w:t xml:space="preserve">  </w:t>
+      </w:r>
+      <w:r>
+        <w:rPr>
+          <w:rStyle w:val="token"/>
+          <w:rFonts w:ascii="Consolas" w:hAnsi="Consolas" w:cs="Consolas"/>
+          <w:color w:val="999999"/>
+          <w:sz w:val="16"/>
+          <w:szCs w:val="16"/>
+        </w:rPr>
+        <w:t>}</w:t>
+      </w:r>
+    </w:p>
+    <w:p>
+      <w:pPr>
+        <w:pStyle w:val="HTML"/>
+        <w:pBdr>
+          <w:left w:val="single" w:sz="24" w:space="12" w:color="4CAF50"/>
+        </w:pBdr>
+        <w:spacing w:before="240" w:after="240"/>
+        <w:rPr>
+          <w:rFonts w:ascii="Consolas" w:hAnsi="Consolas" w:cs="Consolas"/>
+          <w:color w:val="000000"/>
+          <w:sz w:val="16"/>
+          <w:szCs w:val="16"/>
+        </w:rPr>
+      </w:pPr>
+      <w:r>
+        <w:rPr>
+          <w:rStyle w:val="token"/>
+          <w:rFonts w:ascii="Consolas" w:hAnsi="Consolas" w:cs="Consolas"/>
+          <w:color w:val="999999"/>
+          <w:sz w:val="16"/>
+          <w:szCs w:val="16"/>
+        </w:rPr>
+        <w:t>}</w:t>
+      </w:r>
+    </w:p>
+    <w:p>
+      <w:pPr>
+        <w:bidi w:val="0"/>
+      </w:pPr>
+    </w:p>
+    <w:p>
+      <w:pPr>
+        <w:rPr>
+          <w:rFonts w:hint="cs"/>
+          <w:rtl/>
+        </w:rPr>
+      </w:pPr>
+      <w:r>
+        <w:rPr>
+          <w:rFonts w:hint="cs"/>
+          <w:rtl/>
+        </w:rPr>
+        <w:t>כאשר אנחנו רוצים לתקשר עם הקונסול ב-</w:t>
+      </w:r>
+      <w:r>
+        <w:t xml:space="preserve"> C#</w:t>
+      </w:r>
+      <w:r>
+        <w:rPr>
+          <w:rFonts w:hint="cs"/>
+          <w:rtl/>
+        </w:rPr>
+        <w:t xml:space="preserve"> נשתמש גם כן במרחב השם </w:t>
+      </w:r>
+      <w:r>
+        <w:t>system</w:t>
+      </w:r>
+      <w:r>
+        <w:rPr>
+          <w:rFonts w:hint="cs"/>
+          <w:rtl/>
+        </w:rPr>
+        <w:t xml:space="preserve"> אך נשתמש באובייקט </w:t>
+      </w:r>
+      <w:r>
+        <w:t>console</w:t>
+      </w:r>
+      <w:r>
+        <w:rPr>
+          <w:rFonts w:hint="cs"/>
+          <w:rtl/>
+        </w:rPr>
+        <w:t xml:space="preserve"> של </w:t>
+      </w:r>
+      <w:r>
+        <w:t>system</w:t>
+      </w:r>
+      <w:r>
+        <w:rPr>
+          <w:rFonts w:hint="cs"/>
+          <w:rtl/>
+        </w:rPr>
+        <w:t xml:space="preserve"> (</w:t>
+      </w:r>
+      <w:r>
+        <w:t>system.console</w:t>
+      </w:r>
+      <w:r>
+        <w:rPr>
+          <w:rFonts w:hint="cs"/>
+          <w:rtl/>
+        </w:rPr>
+        <w:t xml:space="preserve">).  </w:t>
+      </w:r>
+      <w:r>
+        <w:rPr>
+          <w:rtl/>
+        </w:rPr>
+        <w:br/>
+      </w:r>
+      <w:r>
+        <w:rPr>
+          <w:rFonts w:hint="cs"/>
+          <w:rtl/>
+        </w:rPr>
+        <w:t xml:space="preserve">מחלקת </w:t>
+      </w:r>
+      <w:r>
+        <w:t>console</w:t>
+      </w:r>
+      <w:r>
+        <w:rPr>
+          <w:rFonts w:hint="cs"/>
+          <w:rtl/>
+        </w:rPr>
+        <w:t xml:space="preserve"> היא למעשה מחלקה שנועדה כדי לטפל בקלטים ופלטים סטנדרטים מהקונסול, ובשגיאות למיניהם. לא ניתן לרשת מהמחלקה. </w:t>
+      </w:r>
+      <w:r>
+        <w:rPr>
+          <w:rtl/>
+        </w:rPr>
+        <w:br/>
+      </w:r>
+      <w:r>
+        <w:rPr>
+          <w:rFonts w:hint="cs"/>
+          <w:rtl/>
+        </w:rPr>
+        <w:t xml:space="preserve">פונקציות שימושיות שיש למחלקה הן: </w:t>
+      </w:r>
+    </w:p>
+    <w:p>
+      <w:pPr>
+        <w:bidi w:val="0"/>
+        <w:rPr>
+          <w:rFonts w:ascii="Consolas" w:hAnsi="Consolas" w:cs="Consolas"/>
+          <w:color w:val="171717"/>
+          <w:sz w:val="21"/>
+          <w:szCs w:val="21"/>
+          <w:shd w:val="clear" w:color="auto" w:fill="FAFAFA"/>
+        </w:rPr>
+      </w:pPr>
+      <w:r>
+        <w:rPr>
+          <w:rFonts w:ascii="Consolas" w:hAnsi="Consolas" w:cs="Consolas"/>
+          <w:color w:val="171717"/>
+          <w:sz w:val="21"/>
+          <w:szCs w:val="21"/>
+          <w:shd w:val="clear" w:color="auto" w:fill="FAFAFA"/>
+        </w:rPr>
+        <w:t>Console.WriteLine();</w:t>
+      </w:r>
+      <w:r>
+        <w:t>//</w:t>
+      </w:r>
+      <w:r>
+        <w:rPr>
+          <w:rFonts w:hint="cs"/>
+          <w:rtl/>
+        </w:rPr>
+        <w:t>משמש להדפסה וירידת שורה</w:t>
+      </w:r>
+      <w:r>
+        <w:br/>
+      </w:r>
+    </w:p>
+    <w:p>
+      <w:pPr>
+        <w:bidi w:val="0"/>
+        <w:rPr>
+          <w:rFonts w:ascii="Consolas" w:hAnsi="Consolas" w:cs="Consolas"/>
+          <w:color w:val="000000"/>
+          <w:sz w:val="19"/>
+          <w:szCs w:val="19"/>
+        </w:rPr>
+      </w:pPr>
+      <w:r>
+        <w:rPr>
+          <w:rFonts w:ascii="Consolas" w:hAnsi="Consolas" w:cs="Consolas"/>
+          <w:color w:val="171717"/>
+          <w:sz w:val="21"/>
+          <w:szCs w:val="21"/>
+          <w:shd w:val="clear" w:color="auto" w:fill="FAFAFA"/>
+        </w:rPr>
+        <w:t>Console.Write();</w:t>
+      </w:r>
+      <w:r>
+        <w:t>//</w:t>
+      </w:r>
+      <w:r>
+        <w:rPr>
+          <w:rFonts w:hint="cs"/>
+          <w:rtl/>
+        </w:rPr>
+        <w:t>משמש להדפס אך בלי ירידת שורה</w:t>
+      </w:r>
+      <w:r>
+        <w:rPr>
+          <w:rtl/>
+        </w:rPr>
+        <w:br/>
+      </w:r>
+      <w:r>
+        <w:rPr>
+          <w:rFonts w:ascii="Consolas" w:hAnsi="Consolas" w:cs="Consolas"/>
+          <w:color w:val="000000"/>
+          <w:sz w:val="19"/>
+          <w:szCs w:val="19"/>
+        </w:rPr>
+        <w:br/>
+      </w:r>
+    </w:p>
+    <w:p>
+      <w:pPr>
+        <w:bidi w:val="0"/>
+        <w:rPr>
+          <w:rFonts w:ascii="Consolas" w:hAnsi="Consolas" w:cs="Consolas"/>
+          <w:color w:val="000000"/>
+          <w:sz w:val="19"/>
+          <w:szCs w:val="19"/>
+        </w:rPr>
+      </w:pPr>
+      <w:r>
+        <w:rPr>
+          <w:rFonts w:ascii="Consolas" w:hAnsi="Consolas" w:cs="Consolas"/>
+          <w:color w:val="000000"/>
+          <w:sz w:val="19"/>
+          <w:szCs w:val="19"/>
+        </w:rPr>
+        <w:t>Console.WindowHeight</w:t>
+      </w:r>
+      <w:r>
+        <w:rPr>
+          <w:rFonts w:ascii="Consolas" w:hAnsi="Consolas" w:cs="Courier New"/>
+          <w:color w:val="000000"/>
+          <w:sz w:val="19"/>
+          <w:szCs w:val="19"/>
+        </w:rPr>
+        <w:t>; //</w:t>
+      </w:r>
+      <w:r>
+        <w:rPr>
+          <w:rFonts w:asciiTheme="minorBidi" w:hAnsiTheme="minorBidi"/>
+          <w:color w:val="000000"/>
+          <w:sz w:val="19"/>
+          <w:szCs w:val="19"/>
+          <w:rtl/>
+        </w:rPr>
+        <w:t>שדה שמשמש להגדרת גובה ההמסך של הקונסול</w:t>
+      </w:r>
+    </w:p>
+    <w:p>
+      <w:pPr>
+        <w:autoSpaceDE w:val="0"/>
+        <w:autoSpaceDN w:val="0"/>
+        <w:bidi w:val="0"/>
+        <w:adjustRightInd w:val="0"/>
+        <w:spacing w:after="0" w:line="240" w:lineRule="auto"/>
+        <w:rPr>
+          <w:rFonts w:ascii="Consolas" w:hAnsi="Consolas" w:cs="Consolas"/>
+          <w:color w:val="000000"/>
+          <w:sz w:val="16"/>
+          <w:szCs w:val="16"/>
+        </w:rPr>
+      </w:pPr>
+      <w:r>
+        <w:rPr>
+          <w:rFonts w:ascii="Consolas" w:hAnsi="Consolas" w:cs="Consolas"/>
+          <w:color w:val="000000"/>
+          <w:sz w:val="19"/>
+          <w:szCs w:val="19"/>
+        </w:rPr>
+        <w:t>Console.WindowWidth</w:t>
+      </w:r>
+      <w:r>
+        <w:rPr>
+          <w:rFonts w:ascii="Consolas" w:hAnsi="Consolas" w:cs="Consolas"/>
+          <w:color w:val="000000"/>
+          <w:sz w:val="19"/>
+          <w:szCs w:val="19"/>
+        </w:rPr>
+        <w:t>; //</w:t>
+      </w:r>
+      <w:r>
+        <w:rPr>
+          <w:rFonts w:ascii="Consolas" w:hAnsi="Consolas" w:hint="cs"/>
+          <w:color w:val="000000"/>
+          <w:sz w:val="19"/>
+          <w:szCs w:val="19"/>
+          <w:rtl/>
+        </w:rPr>
+        <w:t>שדה המשמש להגדרת רוחב החלון</w:t>
+      </w:r>
+      <w:r>
+        <w:rPr>
+          <w:rFonts w:ascii="Consolas" w:hAnsi="Consolas"/>
+          <w:color w:val="000000"/>
+          <w:sz w:val="19"/>
+          <w:szCs w:val="19"/>
+        </w:rPr>
+        <w:br/>
+      </w:r>
+      <w:r>
+        <w:rPr>
+          <w:rFonts w:ascii="Consolas" w:hAnsi="Consolas"/>
+          <w:color w:val="000000"/>
+          <w:sz w:val="19"/>
+          <w:szCs w:val="19"/>
+        </w:rPr>
+        <w:br/>
+      </w:r>
+      <w:r>
+        <w:rPr>
+          <w:rFonts w:ascii="Consolas" w:hAnsi="Consolas" w:cs="Consolas"/>
+          <w:color w:val="000000"/>
+          <w:sz w:val="16"/>
+          <w:szCs w:val="16"/>
+        </w:rPr>
+        <w:t>Console.WindowWidth = 80;</w:t>
+      </w:r>
+    </w:p>
+    <w:p>
+      <w:pPr>
+        <w:bidi w:val="0"/>
+        <w:rPr>
+          <w:rFonts w:ascii="Consolas" w:hAnsi="Consolas"/>
+          <w:color w:val="000000"/>
+          <w:sz w:val="16"/>
+          <w:szCs w:val="16"/>
+        </w:rPr>
+      </w:pPr>
+      <w:r>
+        <w:rPr>
+          <w:rFonts w:ascii="Consolas" w:hAnsi="Consolas" w:cs="Consolas"/>
+          <w:color w:val="000000"/>
+          <w:sz w:val="16"/>
+          <w:szCs w:val="16"/>
+        </w:rPr>
+        <w:t>Console.WindowHeight=55;</w:t>
+      </w:r>
+    </w:p>
+    <w:p>
+      <w:pPr>
+        <w:rPr>
+          <w:rFonts w:ascii="Consolas" w:hAnsi="Consolas" w:hint="cs"/>
+          <w:color w:val="000000"/>
+          <w:sz w:val="19"/>
+          <w:szCs w:val="19"/>
+          <w:rtl/>
+        </w:rPr>
+      </w:pPr>
+      <w:r>
+        <w:rPr>
+          <w:rFonts w:ascii="Consolas" w:hAnsi="Consolas"/>
+          <w:color w:val="000000"/>
+          <w:sz w:val="19"/>
+          <w:szCs w:val="19"/>
+          <w:rtl/>
+        </w:rPr>
+        <w:br/>
+      </w:r>
+      <w:r>
+        <w:rPr>
+          <w:rFonts w:ascii="Consolas" w:hAnsi="Consolas"/>
+          <w:color w:val="000000"/>
+          <w:sz w:val="19"/>
+          <w:szCs w:val="19"/>
+          <w:rtl/>
+        </w:rPr>
+        <w:br/>
+      </w:r>
+      <w:r>
+        <w:rPr>
+          <w:rFonts w:ascii="Consolas" w:hAnsi="Consolas"/>
+          <w:color w:val="000000"/>
+          <w:sz w:val="19"/>
+          <w:szCs w:val="19"/>
+          <w:rtl/>
+        </w:rPr>
+        <w:br/>
+      </w:r>
+      <w:r>
+        <w:rPr>
+          <w:rFonts w:ascii="Consolas" w:hAnsi="Consolas" w:hint="cs"/>
+          <w:color w:val="000000"/>
+          <w:sz w:val="19"/>
+          <w:szCs w:val="19"/>
+          <w:rtl/>
+        </w:rPr>
+        <w:t xml:space="preserve">לפעמים נרצה גם לקבל קלט או לגלות איזה מקש ספציפי לחץ עליו המשתמש. האובייקט </w:t>
+      </w:r>
+      <w:r>
+        <w:rPr>
+          <w:rFonts w:ascii="Consolas" w:hAnsi="Consolas"/>
+          <w:color w:val="000000"/>
+          <w:sz w:val="19"/>
+          <w:szCs w:val="19"/>
+        </w:rPr>
+        <w:t>key</w:t>
+      </w:r>
+      <w:r>
+        <w:rPr>
+          <w:rFonts w:ascii="Consolas" w:hAnsi="Consolas" w:hint="cs"/>
+          <w:color w:val="000000"/>
+          <w:sz w:val="19"/>
+          <w:szCs w:val="19"/>
+          <w:rtl/>
+        </w:rPr>
+        <w:t xml:space="preserve"> מחזיר לנו אותו:</w:t>
+      </w:r>
+    </w:p>
+    <w:p>
+      <w:pPr>
+        <w:bidi w:val="0"/>
+        <w:rPr>
+          <w:rFonts w:ascii="Consolas" w:hAnsi="Consolas" w:cs="Consolas"/>
+          <w:color w:val="000000"/>
+          <w:sz w:val="19"/>
+          <w:szCs w:val="19"/>
+        </w:rPr>
+      </w:pPr>
+      <w:r>
+        <w:rPr>
+          <w:rFonts w:ascii="Consolas" w:hAnsi="Consolas" w:cs="Consolas"/>
+          <w:color w:val="000000"/>
+          <w:sz w:val="19"/>
+          <w:szCs w:val="19"/>
+        </w:rPr>
+        <w:t>Console.ReadKey(</w:t>
+      </w:r>
+      <w:r>
+        <w:rPr>
+          <w:rFonts w:ascii="Consolas" w:hAnsi="Consolas" w:cs="Courier New"/>
+          <w:color w:val="0000FF"/>
+          <w:sz w:val="19"/>
+          <w:szCs w:val="19"/>
+        </w:rPr>
+        <w:t>bool</w:t>
+      </w:r>
+      <w:r>
+        <w:rPr>
+          <w:rFonts w:ascii="Consolas" w:hAnsi="Consolas" w:cs="Consolas"/>
+          <w:color w:val="000000"/>
+          <w:sz w:val="19"/>
+          <w:szCs w:val="19"/>
+        </w:rPr>
+        <w:t>).Key;</w:t>
+      </w:r>
+    </w:p>
+    <w:p>
+      <w:pPr>
+        <w:rPr>
+          <w:rFonts w:ascii="Consolas" w:hAnsi="Consolas" w:hint="cs"/>
+          <w:color w:val="000000"/>
+          <w:sz w:val="19"/>
+          <w:szCs w:val="19"/>
+          <w:rtl/>
+        </w:rPr>
+      </w:pPr>
+      <w:r>
+        <w:rPr>
+          <w:rFonts w:ascii="Consolas" w:hAnsi="Consolas" w:hint="cs"/>
+          <w:color w:val="000000"/>
+          <w:sz w:val="19"/>
+          <w:szCs w:val="19"/>
+          <w:rtl/>
+        </w:rPr>
+        <w:t>דוגמא:</w:t>
+      </w:r>
+    </w:p>
+    <w:p>
+      <w:pPr>
+        <w:autoSpaceDE w:val="0"/>
+        <w:autoSpaceDN w:val="0"/>
+        <w:bidi w:val="0"/>
+        <w:adjustRightInd w:val="0"/>
+        <w:spacing w:after="0" w:line="240" w:lineRule="auto"/>
+        <w:rPr>
+          <w:rFonts w:ascii="Consolas" w:hAnsi="Consolas" w:cs="Consolas"/>
+          <w:color w:val="000000"/>
+          <w:sz w:val="16"/>
+          <w:szCs w:val="16"/>
+        </w:rPr>
+      </w:pPr>
+      <w:r>
+        <w:rPr>
+          <w:rFonts w:ascii="Consolas" w:hAnsi="Consolas" w:cs="Consolas"/>
+          <w:color w:val="0000FF"/>
+          <w:sz w:val="16"/>
+          <w:szCs w:val="16"/>
+        </w:rPr>
+        <w:t>private</w:t>
+      </w:r>
+      <w:r>
+        <w:rPr>
+          <w:rFonts w:ascii="Consolas" w:hAnsi="Consolas" w:cs="Consolas"/>
+          <w:color w:val="000000"/>
+          <w:sz w:val="16"/>
+          <w:szCs w:val="16"/>
+        </w:rPr>
+        <w:t xml:space="preserve"> </w:t>
+      </w:r>
+      <w:r>
+        <w:rPr>
+          <w:rFonts w:ascii="Consolas" w:hAnsi="Consolas" w:cs="Consolas"/>
+          <w:color w:val="0000FF"/>
+          <w:sz w:val="16"/>
+          <w:szCs w:val="16"/>
+        </w:rPr>
+        <w:t>static</w:t>
+      </w:r>
+      <w:r>
+        <w:rPr>
+          <w:rFonts w:ascii="Consolas" w:hAnsi="Consolas" w:cs="Consolas"/>
+          <w:color w:val="000000"/>
+          <w:sz w:val="16"/>
+          <w:szCs w:val="16"/>
+        </w:rPr>
+        <w:t xml:space="preserve"> </w:t>
+      </w:r>
+      <w:r>
+        <w:rPr>
+          <w:rFonts w:ascii="Consolas" w:hAnsi="Consolas" w:cs="Consolas"/>
+          <w:color w:val="0000FF"/>
+          <w:sz w:val="16"/>
+          <w:szCs w:val="16"/>
+        </w:rPr>
+        <w:t>void</w:t>
+      </w:r>
+      <w:r>
+        <w:rPr>
+          <w:rFonts w:ascii="Consolas" w:hAnsi="Consolas" w:cs="Consolas"/>
+          <w:color w:val="000000"/>
+          <w:sz w:val="16"/>
+          <w:szCs w:val="16"/>
+        </w:rPr>
+        <w:t xml:space="preserve"> get_key()</w:t>
+      </w:r>
+    </w:p>
+    <w:p>
+      <w:pPr>
+        <w:autoSpaceDE w:val="0"/>
+        <w:autoSpaceDN w:val="0"/>
+        <w:bidi w:val="0"/>
+        <w:adjustRightInd w:val="0"/>
+        <w:spacing w:after="0" w:line="240" w:lineRule="auto"/>
+        <w:rPr>
+          <w:rFonts w:ascii="Consolas" w:hAnsi="Consolas" w:cs="Consolas"/>
+          <w:color w:val="000000"/>
+          <w:sz w:val="16"/>
+          <w:szCs w:val="16"/>
+        </w:rPr>
+      </w:pPr>
+      <w:r>
+        <w:rPr>
+          <w:rFonts w:ascii="Consolas" w:hAnsi="Consolas" w:cs="Consolas"/>
+          <w:color w:val="000000"/>
+          <w:sz w:val="16"/>
+          <w:szCs w:val="16"/>
+        </w:rPr>
+        <w:t xml:space="preserve">        {</w:t>
+      </w:r>
+    </w:p>
+    <w:p>
+      <w:pPr>
+        <w:autoSpaceDE w:val="0"/>
+        <w:autoSpaceDN w:val="0"/>
+        <w:bidi w:val="0"/>
+        <w:adjustRightInd w:val="0"/>
+        <w:spacing w:after="0" w:line="240" w:lineRule="auto"/>
+        <w:rPr>
+          <w:rFonts w:ascii="Consolas" w:hAnsi="Consolas" w:cs="Consolas"/>
+          <w:color w:val="000000"/>
+          <w:sz w:val="16"/>
+          <w:szCs w:val="16"/>
+        </w:rPr>
+      </w:pPr>
+      <w:r>
+        <w:rPr>
+          <w:rFonts w:ascii="Consolas" w:hAnsi="Consolas" w:cs="Consolas"/>
+          <w:color w:val="000000"/>
+          <w:sz w:val="16"/>
+          <w:szCs w:val="16"/>
+        </w:rPr>
+        <w:t xml:space="preserve">            </w:t>
+      </w:r>
+      <w:r>
+        <w:rPr>
+          <w:rFonts w:ascii="Consolas" w:hAnsi="Consolas" w:cs="Consolas"/>
+          <w:color w:val="0000FF"/>
+          <w:sz w:val="16"/>
+          <w:szCs w:val="16"/>
+        </w:rPr>
+        <w:t>var</w:t>
+      </w:r>
+      <w:r>
+        <w:rPr>
+          <w:rFonts w:ascii="Consolas" w:hAnsi="Consolas" w:cs="Consolas"/>
+          <w:color w:val="000000"/>
+          <w:sz w:val="16"/>
+          <w:szCs w:val="16"/>
+        </w:rPr>
+        <w:t xml:space="preserve"> ch = Console.ReadKey(</w:t>
+      </w:r>
+      <w:r>
+        <w:rPr>
+          <w:rFonts w:ascii="Consolas" w:hAnsi="Consolas" w:cs="Consolas"/>
+          <w:color w:val="0000FF"/>
+          <w:sz w:val="16"/>
+          <w:szCs w:val="16"/>
+        </w:rPr>
+        <w:t>false</w:t>
+      </w:r>
+      <w:r>
+        <w:rPr>
+          <w:rFonts w:ascii="Consolas" w:hAnsi="Consolas" w:cs="Consolas"/>
+          <w:color w:val="000000"/>
+          <w:sz w:val="16"/>
+          <w:szCs w:val="16"/>
+        </w:rPr>
+        <w:t>).Key;</w:t>
+      </w:r>
+    </w:p>
+    <w:p>
+      <w:pPr>
+        <w:autoSpaceDE w:val="0"/>
+        <w:autoSpaceDN w:val="0"/>
+        <w:bidi w:val="0"/>
+        <w:adjustRightInd w:val="0"/>
+        <w:spacing w:after="0" w:line="240" w:lineRule="auto"/>
+        <w:rPr>
+          <w:rFonts w:ascii="Consolas" w:hAnsi="Consolas" w:cs="Consolas"/>
+          <w:color w:val="000000"/>
+          <w:sz w:val="16"/>
+          <w:szCs w:val="16"/>
+        </w:rPr>
+      </w:pPr>
+      <w:r>
+        <w:rPr>
+          <w:rFonts w:ascii="Consolas" w:hAnsi="Consolas" w:cs="Consolas"/>
+          <w:color w:val="000000"/>
+          <w:sz w:val="16"/>
+          <w:szCs w:val="16"/>
+        </w:rPr>
+        <w:t xml:space="preserve">            </w:t>
+      </w:r>
+      <w:r>
+        <w:rPr>
+          <w:rFonts w:ascii="Consolas" w:hAnsi="Consolas" w:cs="Consolas"/>
+          <w:color w:val="0000FF"/>
+          <w:sz w:val="16"/>
+          <w:szCs w:val="16"/>
+        </w:rPr>
+        <w:t>switch</w:t>
+      </w:r>
+      <w:r>
+        <w:rPr>
+          <w:rFonts w:ascii="Consolas" w:hAnsi="Consolas" w:cs="Consolas"/>
+          <w:color w:val="000000"/>
+          <w:sz w:val="16"/>
+          <w:szCs w:val="16"/>
+        </w:rPr>
+        <w:t xml:space="preserve"> (ch)</w:t>
+      </w:r>
+    </w:p>
+    <w:p>
+      <w:pPr>
+        <w:autoSpaceDE w:val="0"/>
+        <w:autoSpaceDN w:val="0"/>
+        <w:bidi w:val="0"/>
+        <w:adjustRightInd w:val="0"/>
+        <w:spacing w:after="0" w:line="240" w:lineRule="auto"/>
+        <w:rPr>
+          <w:rFonts w:ascii="Consolas" w:hAnsi="Consolas" w:cs="Consolas"/>
+          <w:color w:val="000000"/>
+          <w:sz w:val="16"/>
+          <w:szCs w:val="16"/>
+        </w:rPr>
+      </w:pPr>
+      <w:r>
+        <w:rPr>
+          <w:rFonts w:ascii="Consolas" w:hAnsi="Consolas" w:cs="Consolas"/>
+          <w:color w:val="000000"/>
+          <w:sz w:val="16"/>
+          <w:szCs w:val="16"/>
+        </w:rPr>
+        <w:t xml:space="preserve">            {</w:t>
+      </w:r>
+    </w:p>
+    <w:p>
+      <w:pPr>
+        <w:autoSpaceDE w:val="0"/>
+        <w:autoSpaceDN w:val="0"/>
+        <w:bidi w:val="0"/>
+        <w:adjustRightInd w:val="0"/>
+        <w:spacing w:after="0" w:line="240" w:lineRule="auto"/>
+        <w:rPr>
+          <w:rFonts w:ascii="Consolas" w:hAnsi="Consolas" w:cs="Consolas"/>
+          <w:color w:val="000000"/>
+          <w:sz w:val="16"/>
+          <w:szCs w:val="16"/>
+        </w:rPr>
+      </w:pPr>
+      <w:r>
+        <w:rPr>
+          <w:rFonts w:ascii="Consolas" w:hAnsi="Consolas" w:cs="Consolas"/>
+          <w:color w:val="000000"/>
+          <w:sz w:val="16"/>
+          <w:szCs w:val="16"/>
+        </w:rPr>
+        <w:t xml:space="preserve">                </w:t>
+      </w:r>
+      <w:r>
+        <w:rPr>
+          <w:rFonts w:ascii="Consolas" w:hAnsi="Consolas" w:cs="Consolas"/>
+          <w:color w:val="0000FF"/>
+          <w:sz w:val="16"/>
+          <w:szCs w:val="16"/>
+        </w:rPr>
+        <w:t>case</w:t>
+      </w:r>
+      <w:r>
+        <w:rPr>
+          <w:rFonts w:ascii="Consolas" w:hAnsi="Consolas" w:cs="Consolas"/>
+          <w:color w:val="000000"/>
+          <w:sz w:val="16"/>
+          <w:szCs w:val="16"/>
+        </w:rPr>
+        <w:t xml:space="preserve"> ConsoleKey.UpArrow:</w:t>
+      </w:r>
+    </w:p>
+    <w:p>
+      <w:pPr>
+        <w:autoSpaceDE w:val="0"/>
+        <w:autoSpaceDN w:val="0"/>
+        <w:bidi w:val="0"/>
+        <w:adjustRightInd w:val="0"/>
+        <w:spacing w:after="0" w:line="240" w:lineRule="auto"/>
+        <w:rPr>
+          <w:rFonts w:ascii="Consolas" w:hAnsi="Consolas" w:cs="Consolas"/>
+          <w:color w:val="000000"/>
+          <w:sz w:val="16"/>
+          <w:szCs w:val="16"/>
+        </w:rPr>
+      </w:pPr>
+      <w:r>
+        <w:rPr>
+          <w:rFonts w:ascii="Consolas" w:hAnsi="Consolas" w:cs="Consolas"/>
+          <w:color w:val="000000"/>
+          <w:sz w:val="16"/>
+          <w:szCs w:val="16"/>
+        </w:rPr>
+        <w:t xml:space="preserve">                    set_player_movment(-1, 0);</w:t>
+      </w:r>
+    </w:p>
+    <w:p>
+      <w:pPr>
+        <w:autoSpaceDE w:val="0"/>
+        <w:autoSpaceDN w:val="0"/>
+        <w:bidi w:val="0"/>
+        <w:adjustRightInd w:val="0"/>
+        <w:spacing w:after="0" w:line="240" w:lineRule="auto"/>
+        <w:rPr>
+          <w:rFonts w:ascii="Consolas" w:hAnsi="Consolas" w:cs="Consolas"/>
+          <w:color w:val="000000"/>
+          <w:sz w:val="16"/>
+          <w:szCs w:val="16"/>
+        </w:rPr>
+      </w:pPr>
+      <w:r>
+        <w:rPr>
+          <w:rFonts w:ascii="Consolas" w:hAnsi="Consolas" w:cs="Consolas"/>
+          <w:color w:val="000000"/>
+          <w:sz w:val="16"/>
+          <w:szCs w:val="16"/>
+        </w:rPr>
+        <w:t xml:space="preserve">                    </w:t>
+      </w:r>
+      <w:r>
+        <w:rPr>
+          <w:rFonts w:ascii="Consolas" w:hAnsi="Consolas" w:cs="Consolas"/>
+          <w:color w:val="0000FF"/>
+          <w:sz w:val="16"/>
+          <w:szCs w:val="16"/>
+        </w:rPr>
+        <w:t>return</w:t>
+      </w:r>
+      <w:r>
+        <w:rPr>
+          <w:rFonts w:ascii="Consolas" w:hAnsi="Consolas" w:cs="Consolas"/>
+          <w:color w:val="000000"/>
+          <w:sz w:val="16"/>
+          <w:szCs w:val="16"/>
+        </w:rPr>
+        <w:t>;</w:t>
+      </w:r>
+    </w:p>
+    <w:p>
+      <w:pPr>
+        <w:autoSpaceDE w:val="0"/>
+        <w:autoSpaceDN w:val="0"/>
+        <w:bidi w:val="0"/>
+        <w:adjustRightInd w:val="0"/>
+        <w:spacing w:after="0" w:line="240" w:lineRule="auto"/>
+        <w:rPr>
+          <w:rFonts w:ascii="Consolas" w:hAnsi="Consolas" w:cs="Consolas"/>
+          <w:color w:val="000000"/>
+          <w:sz w:val="16"/>
+          <w:szCs w:val="16"/>
+        </w:rPr>
+      </w:pPr>
+      <w:r>
+        <w:rPr>
+          <w:rFonts w:ascii="Consolas" w:hAnsi="Consolas" w:cs="Consolas"/>
+          <w:color w:val="000000"/>
+          <w:sz w:val="16"/>
+          <w:szCs w:val="16"/>
+        </w:rPr>
+        <w:t xml:space="preserve">                </w:t>
+      </w:r>
+      <w:r>
+        <w:rPr>
+          <w:rFonts w:ascii="Consolas" w:hAnsi="Consolas" w:cs="Consolas"/>
+          <w:color w:val="0000FF"/>
+          <w:sz w:val="16"/>
+          <w:szCs w:val="16"/>
+        </w:rPr>
+        <w:t>case</w:t>
+      </w:r>
+      <w:r>
+        <w:rPr>
+          <w:rFonts w:ascii="Consolas" w:hAnsi="Consolas" w:cs="Consolas"/>
+          <w:color w:val="000000"/>
+          <w:sz w:val="16"/>
+          <w:szCs w:val="16"/>
+        </w:rPr>
+        <w:t xml:space="preserve"> ConsoleKey.DownArrow:</w:t>
+      </w:r>
+    </w:p>
+    <w:p>
+      <w:pPr>
+        <w:autoSpaceDE w:val="0"/>
+        <w:autoSpaceDN w:val="0"/>
+        <w:bidi w:val="0"/>
+        <w:adjustRightInd w:val="0"/>
+        <w:spacing w:after="0" w:line="240" w:lineRule="auto"/>
+        <w:rPr>
+          <w:rFonts w:ascii="Consolas" w:hAnsi="Consolas" w:cs="Consolas"/>
+          <w:color w:val="000000"/>
+          <w:sz w:val="16"/>
+          <w:szCs w:val="16"/>
+        </w:rPr>
+      </w:pPr>
+      <w:r>
+        <w:rPr>
+          <w:rFonts w:ascii="Consolas" w:hAnsi="Consolas" w:cs="Consolas"/>
+          <w:color w:val="000000"/>
+          <w:sz w:val="16"/>
+          <w:szCs w:val="16"/>
+        </w:rPr>
+        <w:t xml:space="preserve">                    set_player_movment(1, 0);</w:t>
+      </w:r>
+    </w:p>
+    <w:p>
+      <w:pPr>
+        <w:autoSpaceDE w:val="0"/>
+        <w:autoSpaceDN w:val="0"/>
+        <w:bidi w:val="0"/>
+        <w:adjustRightInd w:val="0"/>
+        <w:spacing w:after="0" w:line="240" w:lineRule="auto"/>
+        <w:rPr>
+          <w:rFonts w:ascii="Consolas" w:hAnsi="Consolas" w:cs="Consolas"/>
+          <w:color w:val="000000"/>
+          <w:sz w:val="16"/>
+          <w:szCs w:val="16"/>
+        </w:rPr>
+      </w:pPr>
+      <w:r>
+        <w:rPr>
+          <w:rFonts w:ascii="Consolas" w:hAnsi="Consolas" w:cs="Consolas"/>
+          <w:color w:val="000000"/>
+          <w:sz w:val="16"/>
+          <w:szCs w:val="16"/>
+        </w:rPr>
+        <w:t xml:space="preserve">                    </w:t>
+      </w:r>
+      <w:r>
+        <w:rPr>
+          <w:rFonts w:ascii="Consolas" w:hAnsi="Consolas" w:cs="Consolas"/>
+          <w:color w:val="0000FF"/>
+          <w:sz w:val="16"/>
+          <w:szCs w:val="16"/>
+        </w:rPr>
+        <w:t>return</w:t>
+      </w:r>
+      <w:r>
+        <w:rPr>
+          <w:rFonts w:ascii="Consolas" w:hAnsi="Consolas" w:cs="Consolas"/>
+          <w:color w:val="000000"/>
+          <w:sz w:val="16"/>
+          <w:szCs w:val="16"/>
+        </w:rPr>
+        <w:t>;</w:t>
+      </w:r>
+    </w:p>
+    <w:p>
+      <w:pPr>
+        <w:autoSpaceDE w:val="0"/>
+        <w:autoSpaceDN w:val="0"/>
+        <w:bidi w:val="0"/>
+        <w:adjustRightInd w:val="0"/>
+        <w:spacing w:after="0" w:line="240" w:lineRule="auto"/>
+        <w:rPr>
+          <w:rFonts w:ascii="Consolas" w:hAnsi="Consolas" w:cs="Consolas"/>
+          <w:color w:val="000000"/>
+          <w:sz w:val="16"/>
+          <w:szCs w:val="16"/>
+        </w:rPr>
+      </w:pPr>
+      <w:r>
+        <w:rPr>
+          <w:rFonts w:ascii="Consolas" w:hAnsi="Consolas" w:cs="Consolas"/>
+          <w:color w:val="000000"/>
+          <w:sz w:val="16"/>
+          <w:szCs w:val="16"/>
+        </w:rPr>
+        <w:t xml:space="preserve">                </w:t>
+      </w:r>
+      <w:r>
+        <w:rPr>
+          <w:rFonts w:ascii="Consolas" w:hAnsi="Consolas" w:cs="Consolas"/>
+          <w:color w:val="0000FF"/>
+          <w:sz w:val="16"/>
+          <w:szCs w:val="16"/>
+        </w:rPr>
+        <w:t>case</w:t>
+      </w:r>
+      <w:r>
+        <w:rPr>
+          <w:rFonts w:ascii="Consolas" w:hAnsi="Consolas" w:cs="Consolas"/>
+          <w:color w:val="000000"/>
+          <w:sz w:val="16"/>
+          <w:szCs w:val="16"/>
+        </w:rPr>
+        <w:t xml:space="preserve"> ConsoleKey.RightArrow:</w:t>
+      </w:r>
+    </w:p>
+    <w:p>
+      <w:pPr>
+        <w:autoSpaceDE w:val="0"/>
+        <w:autoSpaceDN w:val="0"/>
+        <w:bidi w:val="0"/>
+        <w:adjustRightInd w:val="0"/>
+        <w:spacing w:after="0" w:line="240" w:lineRule="auto"/>
+        <w:rPr>
+          <w:rFonts w:ascii="Consolas" w:hAnsi="Consolas" w:cs="Consolas"/>
+          <w:color w:val="000000"/>
+          <w:sz w:val="16"/>
+          <w:szCs w:val="16"/>
+        </w:rPr>
+      </w:pPr>
+      <w:r>
+        <w:rPr>
+          <w:rFonts w:ascii="Consolas" w:hAnsi="Consolas" w:cs="Consolas"/>
+          <w:color w:val="000000"/>
+          <w:sz w:val="16"/>
+          <w:szCs w:val="16"/>
+        </w:rPr>
+        <w:t xml:space="preserve">                    set_player_movment(0, 1);</w:t>
+      </w:r>
+    </w:p>
+    <w:p>
+      <w:pPr>
+        <w:autoSpaceDE w:val="0"/>
+        <w:autoSpaceDN w:val="0"/>
+        <w:bidi w:val="0"/>
+        <w:adjustRightInd w:val="0"/>
+        <w:spacing w:after="0" w:line="240" w:lineRule="auto"/>
+        <w:rPr>
+          <w:rFonts w:ascii="Consolas" w:hAnsi="Consolas" w:cs="Consolas"/>
+          <w:color w:val="000000"/>
+          <w:sz w:val="16"/>
+          <w:szCs w:val="16"/>
+        </w:rPr>
+      </w:pPr>
+      <w:r>
+        <w:rPr>
+          <w:rFonts w:ascii="Consolas" w:hAnsi="Consolas" w:cs="Consolas"/>
+          <w:color w:val="000000"/>
+          <w:sz w:val="16"/>
+          <w:szCs w:val="16"/>
+        </w:rPr>
+        <w:t xml:space="preserve">                    </w:t>
+      </w:r>
+      <w:r>
+        <w:rPr>
+          <w:rFonts w:ascii="Consolas" w:hAnsi="Consolas" w:cs="Consolas"/>
+          <w:color w:val="0000FF"/>
+          <w:sz w:val="16"/>
+          <w:szCs w:val="16"/>
+        </w:rPr>
+        <w:t>return</w:t>
+      </w:r>
+      <w:r>
+        <w:rPr>
+          <w:rFonts w:ascii="Consolas" w:hAnsi="Consolas" w:cs="Consolas"/>
+          <w:color w:val="000000"/>
+          <w:sz w:val="16"/>
+          <w:szCs w:val="16"/>
+        </w:rPr>
+        <w:t>;</w:t>
+      </w:r>
+    </w:p>
+    <w:p>
+      <w:pPr>
+        <w:autoSpaceDE w:val="0"/>
+        <w:autoSpaceDN w:val="0"/>
+        <w:bidi w:val="0"/>
+        <w:adjustRightInd w:val="0"/>
+        <w:spacing w:after="0" w:line="240" w:lineRule="auto"/>
+        <w:rPr>
+          <w:rFonts w:ascii="Consolas" w:hAnsi="Consolas" w:cs="Consolas"/>
+          <w:color w:val="000000"/>
+          <w:sz w:val="16"/>
+          <w:szCs w:val="16"/>
+        </w:rPr>
+      </w:pPr>
+      <w:r>
+        <w:rPr>
+          <w:rFonts w:ascii="Consolas" w:hAnsi="Consolas" w:cs="Consolas"/>
+          <w:color w:val="000000"/>
+          <w:sz w:val="16"/>
+          <w:szCs w:val="16"/>
+        </w:rPr>
+        <w:t xml:space="preserve">                </w:t>
+      </w:r>
+      <w:r>
+        <w:rPr>
+          <w:rFonts w:ascii="Consolas" w:hAnsi="Consolas" w:cs="Consolas"/>
+          <w:color w:val="0000FF"/>
+          <w:sz w:val="16"/>
+          <w:szCs w:val="16"/>
+        </w:rPr>
+        <w:t>case</w:t>
+      </w:r>
+      <w:r>
+        <w:rPr>
+          <w:rFonts w:ascii="Consolas" w:hAnsi="Consolas" w:cs="Consolas"/>
+          <w:color w:val="000000"/>
+          <w:sz w:val="16"/>
+          <w:szCs w:val="16"/>
+        </w:rPr>
+        <w:t xml:space="preserve"> ConsoleKey.LeftArrow:</w:t>
+      </w:r>
+    </w:p>
+    <w:p>
+      <w:pPr>
+        <w:autoSpaceDE w:val="0"/>
+        <w:autoSpaceDN w:val="0"/>
+        <w:bidi w:val="0"/>
+        <w:adjustRightInd w:val="0"/>
+        <w:spacing w:after="0" w:line="240" w:lineRule="auto"/>
+        <w:rPr>
+          <w:rFonts w:ascii="Consolas" w:hAnsi="Consolas" w:cs="Consolas"/>
+          <w:color w:val="000000"/>
+          <w:sz w:val="16"/>
+          <w:szCs w:val="16"/>
+        </w:rPr>
+      </w:pPr>
+      <w:r>
+        <w:rPr>
+          <w:rFonts w:ascii="Consolas" w:hAnsi="Consolas" w:cs="Consolas"/>
+          <w:color w:val="000000"/>
+          <w:sz w:val="16"/>
+          <w:szCs w:val="16"/>
+        </w:rPr>
+        <w:t xml:space="preserve">                    set_player_movment(0, -1);</w:t>
+      </w:r>
+    </w:p>
+    <w:p>
+      <w:pPr>
+        <w:autoSpaceDE w:val="0"/>
+        <w:autoSpaceDN w:val="0"/>
+        <w:bidi w:val="0"/>
+        <w:adjustRightInd w:val="0"/>
+        <w:spacing w:after="0" w:line="240" w:lineRule="auto"/>
+        <w:rPr>
+          <w:rFonts w:ascii="Consolas" w:hAnsi="Consolas" w:cs="Consolas"/>
+          <w:color w:val="000000"/>
+          <w:sz w:val="16"/>
+          <w:szCs w:val="16"/>
+        </w:rPr>
+      </w:pPr>
+      <w:r>
+        <w:rPr>
+          <w:rFonts w:ascii="Consolas" w:hAnsi="Consolas" w:cs="Consolas"/>
+          <w:color w:val="000000"/>
+          <w:sz w:val="16"/>
+          <w:szCs w:val="16"/>
+        </w:rPr>
+        <w:t xml:space="preserve">                    </w:t>
+      </w:r>
+      <w:r>
+        <w:rPr>
+          <w:rFonts w:ascii="Consolas" w:hAnsi="Consolas" w:cs="Consolas"/>
+          <w:color w:val="0000FF"/>
+          <w:sz w:val="16"/>
+          <w:szCs w:val="16"/>
+        </w:rPr>
+        <w:t>return</w:t>
+      </w:r>
+      <w:r>
+        <w:rPr>
+          <w:rFonts w:ascii="Consolas" w:hAnsi="Consolas" w:cs="Consolas"/>
+          <w:color w:val="000000"/>
+          <w:sz w:val="16"/>
+          <w:szCs w:val="16"/>
+        </w:rPr>
+        <w:t>;</w:t>
+      </w:r>
+    </w:p>
+    <w:p>
+      <w:pPr>
+        <w:autoSpaceDE w:val="0"/>
+        <w:autoSpaceDN w:val="0"/>
+        <w:bidi w:val="0"/>
+        <w:adjustRightInd w:val="0"/>
+        <w:spacing w:after="0" w:line="240" w:lineRule="auto"/>
+        <w:rPr>
+          <w:rFonts w:ascii="Consolas" w:hAnsi="Consolas" w:cs="Consolas"/>
+          <w:color w:val="000000"/>
+          <w:sz w:val="16"/>
+          <w:szCs w:val="16"/>
+        </w:rPr>
+      </w:pPr>
+      <w:r>
+        <w:rPr>
+          <w:rFonts w:ascii="Consolas" w:hAnsi="Consolas" w:cs="Consolas"/>
+          <w:color w:val="000000"/>
+          <w:sz w:val="16"/>
+          <w:szCs w:val="16"/>
+        </w:rPr>
+        <w:t xml:space="preserve">                </w:t>
+      </w:r>
+      <w:r>
+        <w:rPr>
+          <w:rFonts w:ascii="Consolas" w:hAnsi="Consolas" w:cs="Consolas"/>
+          <w:color w:val="0000FF"/>
+          <w:sz w:val="16"/>
+          <w:szCs w:val="16"/>
+        </w:rPr>
+        <w:t>case</w:t>
+      </w:r>
+      <w:r>
+        <w:rPr>
+          <w:rFonts w:ascii="Consolas" w:hAnsi="Consolas" w:cs="Consolas"/>
+          <w:color w:val="000000"/>
+          <w:sz w:val="16"/>
+          <w:szCs w:val="16"/>
+        </w:rPr>
+        <w:t xml:space="preserve"> ConsoleKey.Enter:</w:t>
+      </w:r>
+    </w:p>
+    <w:p>
+      <w:pPr>
+        <w:autoSpaceDE w:val="0"/>
+        <w:autoSpaceDN w:val="0"/>
+        <w:bidi w:val="0"/>
+        <w:adjustRightInd w:val="0"/>
+        <w:spacing w:after="0" w:line="240" w:lineRule="auto"/>
+        <w:rPr>
+          <w:rFonts w:ascii="Consolas" w:hAnsi="Consolas" w:cs="Consolas"/>
+          <w:color w:val="000000"/>
+          <w:sz w:val="16"/>
+          <w:szCs w:val="16"/>
+        </w:rPr>
+      </w:pPr>
+      <w:r>
+        <w:rPr>
+          <w:rFonts w:ascii="Consolas" w:hAnsi="Consolas" w:cs="Consolas"/>
+          <w:color w:val="000000"/>
+          <w:sz w:val="16"/>
+          <w:szCs w:val="16"/>
+        </w:rPr>
+        <w:t xml:space="preserve">                    print_solution();</w:t>
+      </w:r>
+    </w:p>
+    <w:p>
+      <w:pPr>
+        <w:autoSpaceDE w:val="0"/>
+        <w:autoSpaceDN w:val="0"/>
+        <w:bidi w:val="0"/>
+        <w:adjustRightInd w:val="0"/>
+        <w:spacing w:after="0" w:line="240" w:lineRule="auto"/>
+        <w:rPr>
+          <w:rFonts w:ascii="Consolas" w:hAnsi="Consolas" w:cs="Consolas"/>
+          <w:color w:val="000000"/>
+          <w:sz w:val="16"/>
+          <w:szCs w:val="16"/>
+        </w:rPr>
+      </w:pPr>
+      <w:r>
+        <w:rPr>
+          <w:rFonts w:ascii="Consolas" w:hAnsi="Consolas" w:cs="Consolas"/>
+          <w:color w:val="000000"/>
+          <w:sz w:val="16"/>
+          <w:szCs w:val="16"/>
+        </w:rPr>
+        <w:t xml:space="preserve">                    </w:t>
+      </w:r>
+      <w:r>
+        <w:rPr>
+          <w:rFonts w:ascii="Consolas" w:hAnsi="Consolas" w:cs="Consolas"/>
+          <w:color w:val="0000FF"/>
+          <w:sz w:val="16"/>
+          <w:szCs w:val="16"/>
+        </w:rPr>
+        <w:t>return</w:t>
+      </w:r>
+      <w:r>
+        <w:rPr>
+          <w:rFonts w:ascii="Consolas" w:hAnsi="Consolas" w:cs="Consolas"/>
+          <w:color w:val="000000"/>
+          <w:sz w:val="16"/>
+          <w:szCs w:val="16"/>
+        </w:rPr>
+        <w:t>;</w:t>
+      </w:r>
+    </w:p>
+    <w:p>
+      <w:pPr>
+        <w:autoSpaceDE w:val="0"/>
+        <w:autoSpaceDN w:val="0"/>
+        <w:bidi w:val="0"/>
+        <w:adjustRightInd w:val="0"/>
+        <w:spacing w:after="0" w:line="240" w:lineRule="auto"/>
+        <w:rPr>
+          <w:rFonts w:ascii="Consolas" w:hAnsi="Consolas" w:cs="Consolas"/>
+          <w:color w:val="000000"/>
+          <w:sz w:val="16"/>
+          <w:szCs w:val="16"/>
+        </w:rPr>
+      </w:pPr>
+      <w:r>
+        <w:rPr>
+          <w:rFonts w:ascii="Consolas" w:hAnsi="Consolas" w:cs="Consolas"/>
+          <w:color w:val="000000"/>
+          <w:sz w:val="16"/>
+          <w:szCs w:val="16"/>
+        </w:rPr>
+        <w:t xml:space="preserve">            }</w:t>
+      </w:r>
+    </w:p>
+    <w:p>
+      <w:pPr>
+        <w:bidi w:val="0"/>
+        <w:rPr>
+          <w:rFonts w:ascii="Consolas" w:hAnsi="Consolas"/>
+          <w:color w:val="000000"/>
+          <w:sz w:val="16"/>
+          <w:szCs w:val="16"/>
+        </w:rPr>
+      </w:pPr>
+      <w:r>
+        <w:rPr>
+          <w:rFonts w:ascii="Consolas" w:hAnsi="Consolas" w:cs="Consolas"/>
+          <w:color w:val="000000"/>
+          <w:sz w:val="16"/>
+          <w:szCs w:val="16"/>
+        </w:rPr>
+        <w:t xml:space="preserve">        }</w:t>
+      </w:r>
+    </w:p>
+    <w:p>
+      <w:pPr>
+        <w:rPr>
+          <w:rFonts w:ascii="Consolas" w:hAnsi="Consolas" w:hint="cs"/>
+          <w:color w:val="000000"/>
+          <w:sz w:val="19"/>
+          <w:szCs w:val="19"/>
+          <w:rtl/>
+        </w:rPr>
+      </w:pPr>
+    </w:p>
+    <w:p>
+      <w:pPr>
+        <w:rPr>
+          <w:rFonts w:hint="cs"/>
+          <w:rtl/>
+        </w:rPr>
+      </w:pPr>
+      <w:r>
+        <w:br/>
+      </w:r>
+      <w:r>
+        <w:rPr>
+          <w:rFonts w:hint="cs"/>
+          <w:rtl/>
+        </w:rPr>
+        <w:t xml:space="preserve">קבלה של קלט מהקונסול: </w:t>
+      </w:r>
+    </w:p>
+    <w:p>
+      <w:pPr>
+        <w:bidi w:val="0"/>
+        <w:rPr>
+          <w:rFonts w:hint="cs"/>
+          <w:rtl/>
+        </w:rPr>
+      </w:pPr>
+      <w:r>
+        <w:rPr>
+          <w:rFonts w:ascii="Consolas" w:hAnsi="Consolas" w:cs="Consolas"/>
+          <w:color w:val="171717"/>
+          <w:sz w:val="21"/>
+          <w:szCs w:val="21"/>
+          <w:shd w:val="clear" w:color="auto" w:fill="FAFAFA"/>
+        </w:rPr>
+        <w:t>Console.ReadLine();</w:t>
+      </w:r>
+      <w:r>
+        <w:br/>
+      </w:r>
+      <w:r>
+        <w:rPr>
+          <w:rFonts w:ascii="Consolas" w:hAnsi="Consolas" w:cs="Consolas"/>
+          <w:color w:val="171717"/>
+          <w:sz w:val="21"/>
+          <w:szCs w:val="21"/>
+          <w:shd w:val="clear" w:color="auto" w:fill="FAFAFA"/>
+        </w:rPr>
+        <w:t>Console.Read();</w:t>
+      </w:r>
+      <w:r>
+        <w:rPr>
+          <w:rFonts w:ascii="Consolas" w:hAnsi="Consolas" w:cs="Consolas"/>
+          <w:color w:val="171717"/>
+          <w:sz w:val="21"/>
+          <w:szCs w:val="21"/>
+          <w:shd w:val="clear" w:color="auto" w:fill="FAFAFA"/>
+        </w:rPr>
+        <w:t>//</w:t>
+      </w:r>
+      <w:r>
+        <w:rPr>
+          <w:rFonts w:ascii="Consolas" w:hAnsi="Consolas" w:hint="cs"/>
+          <w:color w:val="171717"/>
+          <w:sz w:val="21"/>
+          <w:szCs w:val="21"/>
+          <w:shd w:val="clear" w:color="auto" w:fill="FAFAFA"/>
+          <w:rtl/>
+        </w:rPr>
+        <w:t>קריאה של תו אחד</w:t>
+      </w:r>
+    </w:p>
+    <w:p>
+      <w:pPr>
+        <w:rPr>
+          <w:rFonts w:hint="cs"/>
+          <w:rtl/>
+        </w:rPr>
+      </w:pPr>
+      <w:r>
+        <w:rPr>
+          <w:rFonts w:hint="cs"/>
+          <w:rtl/>
+        </w:rPr>
+        <w:t xml:space="preserve">צביעה של הטקסט: </w:t>
+      </w:r>
+    </w:p>
+    <w:p>
+      <w:pPr>
+        <w:autoSpaceDE w:val="0"/>
+        <w:autoSpaceDN w:val="0"/>
+        <w:bidi w:val="0"/>
+        <w:adjustRightInd w:val="0"/>
+        <w:spacing w:after="0" w:line="240" w:lineRule="auto"/>
+        <w:rPr>
+          <w:rFonts w:ascii="Consolas" w:hAnsi="Consolas" w:hint="cs"/>
+          <w:color w:val="000000"/>
+          <w:sz w:val="16"/>
+          <w:szCs w:val="16"/>
+          <w:rtl/>
+        </w:rPr>
+      </w:pPr>
+      <w:r>
+        <w:rPr>
+          <w:rFonts w:ascii="Consolas" w:hAnsi="Consolas" w:cs="Consolas"/>
+          <w:color w:val="000000"/>
+          <w:sz w:val="19"/>
+          <w:szCs w:val="19"/>
+        </w:rPr>
+        <w:t>Console.ForegroundColor</w:t>
+      </w:r>
+      <w:r>
+        <w:t xml:space="preserve">; </w:t>
+      </w:r>
+      <w:r>
+        <w:br/>
+      </w:r>
+      <w:r>
+        <w:br/>
+      </w:r>
+      <w:r>
+        <w:rPr>
+          <w:rFonts w:ascii="Consolas" w:hAnsi="Consolas" w:cs="Consolas"/>
+          <w:color w:val="000000"/>
+          <w:sz w:val="16"/>
+          <w:szCs w:val="16"/>
+        </w:rPr>
+        <w:t>Console.ForegroundColor = ConsoleColor.DarkYellow;</w:t>
+      </w:r>
+      <w:r>
+        <w:rPr>
+          <w:rFonts w:ascii="Consolas" w:hAnsi="Consolas" w:cs="Consolas"/>
+          <w:color w:val="000000"/>
+          <w:sz w:val="16"/>
+          <w:szCs w:val="16"/>
+        </w:rPr>
+        <w:t>//</w:t>
+      </w:r>
+      <w:r>
+        <w:rPr>
+          <w:rFonts w:ascii="Consolas" w:hAnsi="Consolas" w:hint="cs"/>
+          <w:color w:val="000000"/>
+          <w:sz w:val="16"/>
+          <w:szCs w:val="16"/>
+          <w:rtl/>
+        </w:rPr>
+        <w:t xml:space="preserve">צובע את התו הבא בצבע צהוב </w:t>
+      </w:r>
+    </w:p>
+    <w:p>
+      <w:pPr>
+        <w:autoSpaceDE w:val="0"/>
+        <w:autoSpaceDN w:val="0"/>
+        <w:bidi w:val="0"/>
+        <w:adjustRightInd w:val="0"/>
+        <w:spacing w:after="0" w:line="240" w:lineRule="auto"/>
+        <w:rPr>
+          <w:rFonts w:ascii="Consolas" w:hAnsi="Consolas" w:cs="Consolas"/>
+          <w:color w:val="000000"/>
+          <w:sz w:val="16"/>
+          <w:szCs w:val="16"/>
+        </w:rPr>
+      </w:pPr>
+      <w:r>
+        <w:rPr>
+          <w:rFonts w:ascii="Consolas" w:hAnsi="Consolas" w:cs="Consolas"/>
+          <w:color w:val="000000"/>
+          <w:sz w:val="16"/>
+          <w:szCs w:val="16"/>
+        </w:rPr>
+        <w:t>Console.Write(</w:t>
+      </w:r>
+      <w:r>
+        <w:rPr>
+          <w:rFonts w:ascii="Consolas" w:hAnsi="Consolas" w:cs="Consolas"/>
+          <w:color w:val="A31515"/>
+          <w:sz w:val="16"/>
+          <w:szCs w:val="16"/>
+        </w:rPr>
+        <w:t>"</w:t>
+      </w:r>
+      <w:r>
+        <w:rPr>
+          <w:rFonts w:ascii="Segoe UI Symbol" w:hAnsi="Segoe UI Symbol" w:cs="Segoe UI Symbol"/>
+          <w:color w:val="A31515"/>
+          <w:sz w:val="16"/>
+          <w:szCs w:val="16"/>
+        </w:rPr>
+        <w:t>☺</w:t>
+      </w:r>
+      <w:r>
+        <w:rPr>
+          <w:rFonts w:ascii="Consolas" w:hAnsi="Consolas" w:cs="Consolas"/>
+          <w:color w:val="A31515"/>
+          <w:sz w:val="16"/>
+          <w:szCs w:val="16"/>
+        </w:rPr>
+        <w:t xml:space="preserve"> "</w:t>
+      </w:r>
+      <w:r>
+        <w:rPr>
+          <w:rFonts w:ascii="Consolas" w:hAnsi="Consolas" w:cs="Consolas"/>
+          <w:color w:val="000000"/>
+          <w:sz w:val="16"/>
+          <w:szCs w:val="16"/>
+        </w:rPr>
+        <w:t>);</w:t>
+      </w:r>
+    </w:p>
+    <w:p>
+      <w:pPr>
+        <w:bidi w:val="0"/>
+        <w:rPr>
+          <w:rFonts w:hint="cs"/>
+          <w:sz w:val="16"/>
+          <w:szCs w:val="16"/>
+          <w:rtl/>
+        </w:rPr>
+      </w:pPr>
+      <w:r>
+        <w:rPr>
+          <w:rFonts w:ascii="Consolas" w:hAnsi="Consolas" w:cs="Consolas"/>
+          <w:color w:val="000000"/>
+          <w:sz w:val="16"/>
+          <w:szCs w:val="16"/>
+        </w:rPr>
+        <w:t>Console.ForegroundColor = ConsoleColor.White</w:t>
+      </w:r>
+      <w:r>
+        <w:rPr>
+          <w:rFonts w:ascii="Consolas" w:hAnsi="Consolas" w:cs="Consolas"/>
+          <w:color w:val="000000"/>
+          <w:sz w:val="19"/>
+          <w:szCs w:val="19"/>
+        </w:rPr>
+        <w:t>;</w:t>
+      </w:r>
+      <w:r>
+        <w:t xml:space="preserve">// </w:t>
+      </w:r>
+      <w:r>
+        <w:rPr>
+          <w:rFonts w:hint="cs"/>
+          <w:sz w:val="16"/>
+          <w:szCs w:val="16"/>
+          <w:rtl/>
+        </w:rPr>
+        <w:t>חוזרים לצבע (לבן) המקורי כדי שרק התו הספציפי יצבע</w:t>
+      </w:r>
+    </w:p>
+    <w:p>
+      <w:pPr>
+        <w:rPr>
+          <w:rFonts w:hint="cs"/>
+          <w:sz w:val="16"/>
+          <w:szCs w:val="16"/>
+          <w:rtl/>
+        </w:rPr>
+      </w:pPr>
+      <w:r>
+        <w:rPr>
+          <w:rtl/>
+        </w:rPr>
+        <w:br/>
+      </w:r>
+      <w:r>
+        <w:rPr>
+          <w:rFonts w:hint="cs"/>
+          <w:rtl/>
+        </w:rPr>
+        <w:t xml:space="preserve">לנקות את המסך(כמו </w:t>
+      </w:r>
+      <w:r>
+        <w:t>clear</w:t>
+      </w:r>
+      <w:r>
+        <w:rPr>
+          <w:rFonts w:hint="cs"/>
+          <w:rtl/>
+        </w:rPr>
+        <w:t xml:space="preserve"> במערכת לינוקס או הפקודה </w:t>
+      </w:r>
+      <w:r>
+        <w:t>cls</w:t>
+      </w:r>
+      <w:r>
+        <w:rPr>
+          <w:rFonts w:hint="cs"/>
+          <w:rtl/>
+        </w:rPr>
+        <w:t xml:space="preserve"> ווינדוס)</w:t>
+      </w:r>
+      <w:r>
+        <w:rPr>
+          <w:rFonts w:hint="cs"/>
+          <w:sz w:val="16"/>
+          <w:szCs w:val="16"/>
+          <w:rtl/>
+        </w:rPr>
+        <w:t>:</w:t>
+      </w:r>
+    </w:p>
+    <w:p>
+      <w:pPr>
+        <w:bidi w:val="0"/>
+        <w:rPr>
+          <w:rFonts w:hint="cs"/>
+          <w:sz w:val="16"/>
+          <w:szCs w:val="16"/>
+          <w:rtl/>
+        </w:rPr>
+      </w:pPr>
+      <w:r>
+        <w:rPr>
+          <w:rFonts w:hint="cs"/>
+          <w:sz w:val="16"/>
+          <w:szCs w:val="16"/>
+          <w:rtl/>
+        </w:rPr>
+        <w:br/>
+      </w:r>
+      <w:r>
+        <w:rPr>
+          <w:rFonts w:ascii="Consolas" w:hAnsi="Consolas" w:cs="Consolas"/>
+          <w:color w:val="000000"/>
+          <w:sz w:val="19"/>
+          <w:szCs w:val="19"/>
+        </w:rPr>
+        <w:t>Console.Clear();</w:t>
+      </w:r>
+      <w:r>
+        <w:rPr>
+          <w:rFonts w:hint="cs"/>
+          <w:sz w:val="16"/>
+          <w:szCs w:val="16"/>
+          <w:rtl/>
+        </w:rPr>
+        <w:br/>
+      </w:r>
+    </w:p>
+    <w:p>
+      <w:pPr>
+        <w:rPr>
           <w:rStyle w:val="ad"/>
-          <w:rFonts w:asciiTheme="minorBidi" w:hAnsiTheme="minorBidi" w:cstheme="minorBidi"/>
-          <w:b/>
-          <w:bCs/>
-          <w:color w:val="auto"/>
-          <w:rtl/>
-        </w:rPr>
-      </w:pPr>
-    </w:p>
-    <w:p/>
+          <w:rFonts w:hint="cs"/>
+          <w:b w:val="0"/>
+          <w:bCs w:val="0"/>
+          <w:rtl/>
+        </w:rPr>
+      </w:pPr>
+      <w:r>
+        <w:rPr>
+          <w:sz w:val="16"/>
+          <w:szCs w:val="16"/>
+        </w:rPr>
+        <w:br/>
+      </w:r>
+      <w:r>
+        <w:rPr>
+          <w:rStyle w:val="ad"/>
+          <w:rFonts w:hint="cs"/>
+          <w:b w:val="0"/>
+          <w:bCs w:val="0"/>
+          <w:rtl/>
+        </w:rPr>
+        <w:t xml:space="preserve">הערה: לכל אחת מהפונקציות שהצגנו למעלה צריך להוסיף את הקידומת </w:t>
+      </w:r>
+      <w:r>
+        <w:rPr>
+          <w:rStyle w:val="ad"/>
+          <w:b w:val="0"/>
+          <w:bCs w:val="0"/>
+        </w:rPr>
+        <w:t>system</w:t>
+      </w:r>
+      <w:r>
+        <w:rPr>
+          <w:rStyle w:val="ad"/>
+          <w:rFonts w:hint="cs"/>
+          <w:b w:val="0"/>
+          <w:bCs w:val="0"/>
+          <w:rtl/>
+        </w:rPr>
+        <w:t xml:space="preserve"> אלא</w:t>
+      </w:r>
+      <w:r>
+        <w:rPr>
+          <w:rStyle w:val="ad"/>
+          <w:rFonts w:hint="cs"/>
+          <w:b w:val="0"/>
+          <w:bCs w:val="0"/>
+          <w:rtl/>
+        </w:rPr>
+        <w:t xml:space="preserve"> אם</w:t>
+      </w:r>
+      <w:bookmarkStart w:id="1" w:name="_GoBack"/>
+      <w:bookmarkEnd w:id="1"/>
+      <w:r>
+        <w:rPr>
+          <w:rStyle w:val="ad"/>
+          <w:rFonts w:hint="cs"/>
+          <w:b w:val="0"/>
+          <w:bCs w:val="0"/>
+          <w:rtl/>
+        </w:rPr>
+        <w:t xml:space="preserve"> הגדרנו אותו במרחב השם (כפי שראינו ב- </w:t>
+      </w:r>
+      <w:hyperlink w:anchor="_2_מבנה_של" w:history="1">
+        <w:r>
+          <w:rPr>
+            <w:rStyle w:val="Hyperlink"/>
+            <w:rFonts w:hint="cs"/>
+            <w:color w:val="365F91" w:themeColor="accent1" w:themeShade="BF"/>
+            <w:u w:val="none"/>
+            <w:rtl/>
+          </w:rPr>
+          <w:t>2.2</w:t>
+        </w:r>
+      </w:hyperlink>
+      <w:r>
+        <w:rPr>
+          <w:rStyle w:val="ad"/>
+          <w:rFonts w:hint="cs"/>
+          <w:b w:val="0"/>
+          <w:bCs w:val="0"/>
+          <w:rtl/>
+        </w:rPr>
+        <w:t>)</w:t>
+      </w:r>
+      <w:r>
+        <w:rPr>
+          <w:rStyle w:val="ad"/>
+          <w:b w:val="0"/>
+          <w:bCs w:val="0"/>
+          <w:rtl/>
+        </w:rPr>
+        <w:br/>
+      </w:r>
+      <w:r>
+        <w:rPr>
+          <w:rStyle w:val="ad"/>
+          <w:rFonts w:hint="cs"/>
+          <w:b w:val="0"/>
+          <w:bCs w:val="0"/>
+          <w:rtl/>
+        </w:rPr>
+        <w:t xml:space="preserve">לרשימה המלאה ועוד על מחלקת קונסול: </w:t>
+      </w:r>
+    </w:p>
+    <w:p>
+      <w:pPr>
+        <w:bidi w:val="0"/>
+        <w:rPr>
+          <w:rStyle w:val="ad"/>
+          <w:b w:val="0"/>
+          <w:bCs w:val="0"/>
+        </w:rPr>
+      </w:pPr>
+      <w:r>
+        <w:rPr>
+          <w:rStyle w:val="ad"/>
+          <w:b w:val="0"/>
+          <w:bCs w:val="0"/>
+        </w:rPr>
+        <w:t>https://docs.microsoft.com/en-us/dotnet/api/system.console?view=netframework-4.8</w:t>
+      </w:r>
+    </w:p>
+    <w:p>
+      <w:r>
+        <w:rPr>
+          <w:rFonts w:hint="cs"/>
+          <w:rtl/>
+        </w:rPr>
+        <w:br/>
+      </w:r>
+      <w:r>
+        <w:rPr>
+          <w:rtl/>
+        </w:rPr>
+        <w:br/>
+      </w:r>
+      <w:r>
+        <w:rPr>
+          <w:rFonts w:hint="cs"/>
+          <w:rtl/>
+        </w:rPr>
+        <w:br/>
+      </w:r>
+      <w:r>
+        <w:rPr>
+          <w:rtl/>
+        </w:rPr>
+        <w:br/>
+      </w:r>
+      <w:r>
+        <w:rPr>
+          <w:rFonts w:hint="cs"/>
+          <w:rtl/>
+        </w:rPr>
+        <w:br/>
+      </w:r>
+      <w:r>
+        <w:rPr>
+          <w:rFonts w:hint="cs"/>
+          <w:rtl/>
+        </w:rPr>
+        <w:br/>
+      </w:r>
+      <w:r>
+        <w:rPr>
+          <w:rFonts w:hint="cs"/>
+          <w:rtl/>
+        </w:rPr>
+        <w:br/>
+      </w:r>
+      <w:r>
+        <w:rPr>
+          <w:rFonts w:hint="cs"/>
+          <w:rtl/>
+        </w:rPr>
+        <w:br/>
+      </w:r>
+      <w:r>
+        <w:rPr>
+          <w:rFonts w:hint="cs"/>
+          <w:rtl/>
+        </w:rPr>
+        <w:br/>
+      </w:r>
+      <w:r>
+        <w:rPr>
+          <w:rFonts w:hint="cs"/>
+          <w:rtl/>
+        </w:rPr>
+        <w:br/>
+      </w:r>
+    </w:p>
     <w:sectPr>
       <w:headerReference w:type="default" r:id="rId10"/>
       <w:footerReference w:type="default" r:id="rId11"/>
@@ -10953,7 +13881,7 @@
                                   <w:rtl/>
                                   <w:lang w:val="he-IL"/>
                                 </w:rPr>
-                                <w:t>5</w:t>
+                                <w:t>11</w:t>
                               </w:r>
                               <w:r>
                                 <w:fldChar w:fldCharType="end"/>
@@ -11026,7 +13954,7 @@
                             <w:rtl/>
                             <w:lang w:val="he-IL"/>
                           </w:rPr>
-                          <w:t>5</w:t>
+                          <w:t>11</w:t>
                         </w:r>
                         <w:r>
                           <w:fldChar w:fldCharType="end"/>
@@ -11292,7 +14220,7 @@
               <w:rtl/>
               <w:lang w:val="he-IL"/>
             </w:rPr>
-            <w:t>5</w:t>
+            <w:t>11</w:t>
           </w:r>
           <w:r>
             <w:fldChar w:fldCharType="end"/>
@@ -12126,6 +15054,35 @@
       <w:contextualSpacing/>
     </w:pPr>
   </w:style>
+  <w:style w:type="character" w:styleId="HTMLCode">
+    <w:name w:val="HTML Code"/>
+    <w:basedOn w:val="a0"/>
+    <w:uiPriority w:val="99"/>
+    <w:semiHidden/>
+    <w:unhideWhenUsed/>
+    <w:rsid w:val="00A6090C"/>
+    <w:rPr>
+      <w:rFonts w:ascii="Courier New" w:eastAsia="Times New Roman" w:hAnsi="Courier New" w:cs="Courier New"/>
+      <w:sz w:val="20"/>
+      <w:szCs w:val="20"/>
+    </w:rPr>
+  </w:style>
+  <w:style w:type="character" w:customStyle="1" w:styleId="token">
+    <w:name w:val="token"/>
+    <w:basedOn w:val="a0"/>
+    <w:rsid w:val="00A6090C"/>
+  </w:style>
+  <w:style w:type="character" w:styleId="Hyperlink">
+    <w:name w:val="Hyperlink"/>
+    <w:basedOn w:val="a0"/>
+    <w:uiPriority w:val="99"/>
+    <w:unhideWhenUsed/>
+    <w:rsid w:val="00B43B88"/>
+    <w:rPr>
+      <w:color w:val="0000FF" w:themeColor="hyperlink"/>
+      <w:u w:val="single"/>
+    </w:rPr>
+  </w:style>
 </w:styles>
 </file>
 
@@ -12709,6 +15666,35 @@
       <w:contextualSpacing/>
     </w:pPr>
   </w:style>
+  <w:style w:type="character" w:styleId="HTMLCode">
+    <w:name w:val="HTML Code"/>
+    <w:basedOn w:val="a0"/>
+    <w:uiPriority w:val="99"/>
+    <w:semiHidden/>
+    <w:unhideWhenUsed/>
+    <w:rsid w:val="00A6090C"/>
+    <w:rPr>
+      <w:rFonts w:ascii="Courier New" w:eastAsia="Times New Roman" w:hAnsi="Courier New" w:cs="Courier New"/>
+      <w:sz w:val="20"/>
+      <w:szCs w:val="20"/>
+    </w:rPr>
+  </w:style>
+  <w:style w:type="character" w:customStyle="1" w:styleId="token">
+    <w:name w:val="token"/>
+    <w:basedOn w:val="a0"/>
+    <w:rsid w:val="00A6090C"/>
+  </w:style>
+  <w:style w:type="character" w:styleId="Hyperlink">
+    <w:name w:val="Hyperlink"/>
+    <w:basedOn w:val="a0"/>
+    <w:uiPriority w:val="99"/>
+    <w:unhideWhenUsed/>
+    <w:rsid w:val="00B43B88"/>
+    <w:rPr>
+      <w:color w:val="0000FF" w:themeColor="hyperlink"/>
+      <w:u w:val="single"/>
+    </w:rPr>
+  </w:style>
 </w:styles>
 </file>
 
@@ -13002,7 +15988,7 @@
 </file>
 
 <file path=customXml/itemProps1.xml><?xml version="1.0" encoding="utf-8"?>
-<ds:datastoreItem xmlns:ds="http://schemas.openxmlformats.org/officeDocument/2006/customXml" ds:itemID="{C5DA5F3E-35FC-47C5-BF5E-A96E15542B4C}">
+<ds:datastoreItem xmlns:ds="http://schemas.openxmlformats.org/officeDocument/2006/customXml" ds:itemID="{3E23ABFC-5A80-4E55-AB48-84227CAF1EC7}">
   <ds:schemaRefs>
     <ds:schemaRef ds:uri="http://schemas.openxmlformats.org/officeDocument/2006/bibliography"/>
   </ds:schemaRefs>

</xml_diff>